<commit_message>
docs: add initial report for Network Programming project, detailing application features and implementation
</commit_message>
<xml_diff>
--- a/Laporan.docx
+++ b/Laporan.docx
@@ -23,6 +23,7 @@
           </w:tcPr>
           <w:p>
             <w:pPr>
+              <w:spacing w:line="360" w:lineRule="auto"/>
               <w:jc w:val="center"/>
             </w:pPr>
             <w:r>
@@ -73,6 +74,7 @@
           </w:tcPr>
           <w:p>
             <w:pPr>
+              <w:spacing w:line="360" w:lineRule="auto"/>
               <w:jc w:val="center"/>
               <w:rPr>
                 <w:rFonts w:ascii="Times New Roman" w:hAnsi="Times New Roman" w:cs="Times New Roman"/>
@@ -85,6 +87,7 @@
           </w:p>
           <w:p>
             <w:pPr>
+              <w:spacing w:line="360" w:lineRule="auto"/>
               <w:jc w:val="center"/>
               <w:rPr>
                 <w:rFonts w:ascii="Times New Roman" w:hAnsi="Times New Roman" w:cs="Times New Roman"/>
@@ -97,6 +100,7 @@
           </w:p>
           <w:p>
             <w:pPr>
+              <w:spacing w:line="360" w:lineRule="auto"/>
               <w:jc w:val="center"/>
               <w:rPr>
                 <w:rFonts w:ascii="Times New Roman" w:hAnsi="Times New Roman" w:cs="Times New Roman"/>
@@ -141,6 +145,7 @@
           </w:tcPr>
           <w:p>
             <w:pPr>
+              <w:spacing w:line="360" w:lineRule="auto"/>
               <w:rPr>
                 <w:rFonts w:ascii="Times New Roman" w:hAnsi="Times New Roman" w:cs="Times New Roman"/>
                 <w:sz w:val="24"/>
@@ -163,6 +168,7 @@
           </w:tcPr>
           <w:p>
             <w:pPr>
+              <w:spacing w:line="360" w:lineRule="auto"/>
               <w:rPr>
                 <w:sz w:val="24"/>
                 <w:szCs w:val="24"/>
@@ -197,6 +203,7 @@
           </w:tcPr>
           <w:p>
             <w:pPr>
+              <w:spacing w:line="360" w:lineRule="auto"/>
               <w:rPr>
                 <w:rFonts w:ascii="Times New Roman" w:hAnsi="Times New Roman" w:cs="Times New Roman"/>
                 <w:sz w:val="24"/>
@@ -219,6 +226,7 @@
           </w:tcPr>
           <w:p>
             <w:pPr>
+              <w:spacing w:line="360" w:lineRule="auto"/>
               <w:rPr>
                 <w:sz w:val="24"/>
                 <w:szCs w:val="24"/>
@@ -244,6 +252,7 @@
           </w:tcPr>
           <w:p>
             <w:pPr>
+              <w:spacing w:line="360" w:lineRule="auto"/>
               <w:rPr>
                 <w:rFonts w:ascii="Times New Roman" w:hAnsi="Times New Roman" w:cs="Times New Roman"/>
                 <w:sz w:val="24"/>
@@ -268,6 +277,7 @@
           </w:tcPr>
           <w:p>
             <w:pPr>
+              <w:spacing w:line="360" w:lineRule="auto"/>
               <w:rPr>
                 <w:sz w:val="24"/>
                 <w:szCs w:val="24"/>
@@ -293,8 +303,16 @@
         </w:tc>
       </w:tr>
     </w:tbl>
-    <w:p/>
-    <w:p/>
+    <w:p>
+      <w:pPr>
+        <w:spacing w:line="360" w:lineRule="auto"/>
+      </w:pPr>
+    </w:p>
+    <w:p>
+      <w:pPr>
+        <w:spacing w:line="360" w:lineRule="auto"/>
+      </w:pPr>
+    </w:p>
     <w:tbl>
       <w:tblPr>
         <w:tblStyle w:val="TableGrid"/>
@@ -311,6 +329,7 @@
           </w:tcPr>
           <w:p>
             <w:pPr>
+              <w:spacing w:line="360" w:lineRule="auto"/>
               <w:jc w:val="center"/>
               <w:rPr>
                 <w:rFonts w:ascii="Times New Roman" w:hAnsi="Times New Roman" w:cs="Times New Roman"/>
@@ -340,6 +359,7 @@
           </w:tcPr>
           <w:p>
             <w:pPr>
+              <w:spacing w:line="360" w:lineRule="auto"/>
               <w:jc w:val="center"/>
             </w:pPr>
             <w:r>
@@ -386,7 +406,11 @@
         </w:tc>
       </w:tr>
     </w:tbl>
-    <w:p/>
+    <w:p>
+      <w:pPr>
+        <w:spacing w:line="360" w:lineRule="auto"/>
+      </w:pPr>
+    </w:p>
     <w:tbl>
       <w:tblPr>
         <w:tblStyle w:val="TableGrid"/>
@@ -403,6 +427,7 @@
           </w:tcPr>
           <w:p>
             <w:pPr>
+              <w:spacing w:line="360" w:lineRule="auto"/>
               <w:jc w:val="center"/>
               <w:rPr>
                 <w:rFonts w:ascii="Times New Roman" w:hAnsi="Times New Roman" w:cs="Times New Roman"/>
@@ -442,12 +467,14 @@
           </w:tcPr>
           <w:p>
             <w:pPr>
+              <w:spacing w:line="360" w:lineRule="auto"/>
               <w:jc w:val="center"/>
             </w:pPr>
             <w:r>
               <w:rPr>
                 <w:noProof/>
               </w:rPr>
+              <w:lastRenderedPageBreak/>
               <w:drawing>
                 <wp:inline distT="0" distB="0" distL="0" distR="0" wp14:anchorId="2F5B6897" wp14:editId="744A50CF">
                   <wp:extent cx="5476875" cy="3079453"/>
@@ -488,10 +515,15 @@
         </w:tc>
       </w:tr>
     </w:tbl>
-    <w:p/>
     <w:p>
       <w:pPr>
+        <w:spacing w:line="360" w:lineRule="auto"/>
+      </w:pPr>
+    </w:p>
+    <w:p>
+      <w:pPr>
         <w:pStyle w:val="Heading2"/>
+        <w:spacing w:line="360" w:lineRule="auto"/>
         <w:jc w:val="both"/>
         <w:rPr>
           <w:rFonts w:ascii="Times New Roman" w:hAnsi="Times New Roman" w:cs="Times New Roman"/>
@@ -511,7 +543,6 @@
           <w:sz w:val="28"/>
           <w:szCs w:val="28"/>
         </w:rPr>
-        <w:lastRenderedPageBreak/>
         <w:t>PENJELASAN APLIKASI</w:t>
       </w:r>
     </w:p>
@@ -520,476 +551,1033 @@
         <w:tabs>
           <w:tab w:val="left" w:pos="567"/>
         </w:tabs>
+        <w:spacing w:line="360" w:lineRule="auto"/>
         <w:jc w:val="both"/>
+        <w:rPr>
+          <w:rFonts w:ascii="Times New Roman" w:hAnsi="Times New Roman" w:cs="Times New Roman"/>
+          <w:sz w:val="24"/>
+          <w:szCs w:val="24"/>
+        </w:rPr>
       </w:pPr>
       <w:r>
         <w:tab/>
       </w:r>
       <w:proofErr w:type="spellStart"/>
       <w:r>
+        <w:rPr>
+          <w:rFonts w:ascii="Times New Roman" w:hAnsi="Times New Roman" w:cs="Times New Roman"/>
+          <w:sz w:val="24"/>
+          <w:szCs w:val="24"/>
+        </w:rPr>
         <w:t>Aplikasi</w:t>
       </w:r>
       <w:proofErr w:type="spellEnd"/>
       <w:r>
-        <w:t xml:space="preserve"> </w:t>
-      </w:r>
-      <w:proofErr w:type="spellStart"/>
-      <w:r>
+        <w:rPr>
+          <w:rFonts w:ascii="Times New Roman" w:hAnsi="Times New Roman" w:cs="Times New Roman"/>
+          <w:sz w:val="24"/>
+          <w:szCs w:val="24"/>
+        </w:rPr>
+        <w:t xml:space="preserve"> </w:t>
+      </w:r>
+      <w:proofErr w:type="spellStart"/>
+      <w:r>
+        <w:rPr>
+          <w:rFonts w:ascii="Times New Roman" w:hAnsi="Times New Roman" w:cs="Times New Roman"/>
+          <w:sz w:val="24"/>
+          <w:szCs w:val="24"/>
+        </w:rPr>
         <w:t>ini</w:t>
       </w:r>
       <w:proofErr w:type="spellEnd"/>
       <w:r>
-        <w:t xml:space="preserve"> </w:t>
-      </w:r>
-      <w:proofErr w:type="spellStart"/>
-      <w:r>
+        <w:rPr>
+          <w:rFonts w:ascii="Times New Roman" w:hAnsi="Times New Roman" w:cs="Times New Roman"/>
+          <w:sz w:val="24"/>
+          <w:szCs w:val="24"/>
+        </w:rPr>
+        <w:t xml:space="preserve"> </w:t>
+      </w:r>
+      <w:proofErr w:type="spellStart"/>
+      <w:r>
+        <w:rPr>
+          <w:rFonts w:ascii="Times New Roman" w:hAnsi="Times New Roman" w:cs="Times New Roman"/>
+          <w:sz w:val="24"/>
+          <w:szCs w:val="24"/>
+        </w:rPr>
         <w:t>adalah</w:t>
       </w:r>
       <w:proofErr w:type="spellEnd"/>
       <w:r>
-        <w:t xml:space="preserve"> </w:t>
-      </w:r>
-      <w:proofErr w:type="spellStart"/>
-      <w:r>
+        <w:rPr>
+          <w:rFonts w:ascii="Times New Roman" w:hAnsi="Times New Roman" w:cs="Times New Roman"/>
+          <w:sz w:val="24"/>
+          <w:szCs w:val="24"/>
+        </w:rPr>
+        <w:t xml:space="preserve"> </w:t>
+      </w:r>
+      <w:proofErr w:type="spellStart"/>
+      <w:r>
+        <w:rPr>
+          <w:rFonts w:ascii="Times New Roman" w:hAnsi="Times New Roman" w:cs="Times New Roman"/>
+          <w:sz w:val="24"/>
+          <w:szCs w:val="24"/>
+        </w:rPr>
         <w:t>sebuah</w:t>
       </w:r>
       <w:proofErr w:type="spellEnd"/>
       <w:r>
-        <w:t xml:space="preserve"> </w:t>
-      </w:r>
-      <w:proofErr w:type="spellStart"/>
-      <w:r>
+        <w:rPr>
+          <w:rFonts w:ascii="Times New Roman" w:hAnsi="Times New Roman" w:cs="Times New Roman"/>
+          <w:sz w:val="24"/>
+          <w:szCs w:val="24"/>
+        </w:rPr>
+        <w:t xml:space="preserve"> </w:t>
+      </w:r>
+      <w:proofErr w:type="spellStart"/>
+      <w:r>
+        <w:rPr>
+          <w:rFonts w:ascii="Times New Roman" w:hAnsi="Times New Roman" w:cs="Times New Roman"/>
+          <w:sz w:val="24"/>
+          <w:szCs w:val="24"/>
+        </w:rPr>
         <w:t>sistem</w:t>
       </w:r>
       <w:proofErr w:type="spellEnd"/>
       <w:r>
+        <w:rPr>
+          <w:rFonts w:ascii="Times New Roman" w:hAnsi="Times New Roman" w:cs="Times New Roman"/>
+          <w:sz w:val="24"/>
+          <w:szCs w:val="24"/>
+        </w:rPr>
         <w:t xml:space="preserve"> chat </w:t>
       </w:r>
       <w:r>
         <w:rPr>
+          <w:rFonts w:ascii="Times New Roman" w:hAnsi="Times New Roman" w:cs="Times New Roman"/>
           <w:i/>
           <w:iCs/>
+          <w:sz w:val="24"/>
+          <w:szCs w:val="24"/>
         </w:rPr>
         <w:t>real-time</w:t>
       </w:r>
       <w:r>
-        <w:t xml:space="preserve"> </w:t>
-      </w:r>
-      <w:proofErr w:type="spellStart"/>
-      <w:r>
+        <w:rPr>
+          <w:rFonts w:ascii="Times New Roman" w:hAnsi="Times New Roman" w:cs="Times New Roman"/>
+          <w:sz w:val="24"/>
+          <w:szCs w:val="24"/>
+        </w:rPr>
+        <w:t xml:space="preserve"> </w:t>
+      </w:r>
+      <w:proofErr w:type="spellStart"/>
+      <w:r>
+        <w:rPr>
+          <w:rFonts w:ascii="Times New Roman" w:hAnsi="Times New Roman" w:cs="Times New Roman"/>
+          <w:sz w:val="24"/>
+          <w:szCs w:val="24"/>
+        </w:rPr>
         <w:t>berbasis</w:t>
       </w:r>
       <w:proofErr w:type="spellEnd"/>
       <w:r>
+        <w:rPr>
+          <w:rFonts w:ascii="Times New Roman" w:hAnsi="Times New Roman" w:cs="Times New Roman"/>
+          <w:sz w:val="24"/>
+          <w:szCs w:val="24"/>
+        </w:rPr>
         <w:t xml:space="preserve"> web yang </w:t>
       </w:r>
       <w:proofErr w:type="spellStart"/>
       <w:r>
+        <w:rPr>
+          <w:rFonts w:ascii="Times New Roman" w:hAnsi="Times New Roman" w:cs="Times New Roman"/>
+          <w:sz w:val="24"/>
+          <w:szCs w:val="24"/>
+        </w:rPr>
         <w:t>dibangun</w:t>
       </w:r>
       <w:proofErr w:type="spellEnd"/>
       <w:r>
-        <w:t xml:space="preserve"> </w:t>
-      </w:r>
-      <w:proofErr w:type="spellStart"/>
-      <w:r>
+        <w:rPr>
+          <w:rFonts w:ascii="Times New Roman" w:hAnsi="Times New Roman" w:cs="Times New Roman"/>
+          <w:sz w:val="24"/>
+          <w:szCs w:val="24"/>
+        </w:rPr>
+        <w:t xml:space="preserve"> </w:t>
+      </w:r>
+      <w:proofErr w:type="spellStart"/>
+      <w:r>
+        <w:rPr>
+          <w:rFonts w:ascii="Times New Roman" w:hAnsi="Times New Roman" w:cs="Times New Roman"/>
+          <w:sz w:val="24"/>
+          <w:szCs w:val="24"/>
+        </w:rPr>
         <w:t>menggunakan</w:t>
       </w:r>
       <w:proofErr w:type="spellEnd"/>
       <w:r>
+        <w:rPr>
+          <w:rFonts w:ascii="Times New Roman" w:hAnsi="Times New Roman" w:cs="Times New Roman"/>
+          <w:sz w:val="24"/>
+          <w:szCs w:val="24"/>
+        </w:rPr>
         <w:t xml:space="preserve"> Python </w:t>
       </w:r>
       <w:proofErr w:type="spellStart"/>
       <w:r>
+        <w:rPr>
+          <w:rFonts w:ascii="Times New Roman" w:hAnsi="Times New Roman" w:cs="Times New Roman"/>
+          <w:sz w:val="24"/>
+          <w:szCs w:val="24"/>
+        </w:rPr>
         <w:t>dengan</w:t>
       </w:r>
       <w:proofErr w:type="spellEnd"/>
       <w:r>
+        <w:rPr>
+          <w:rFonts w:ascii="Times New Roman" w:hAnsi="Times New Roman" w:cs="Times New Roman"/>
+          <w:sz w:val="24"/>
+          <w:szCs w:val="24"/>
+        </w:rPr>
         <w:t xml:space="preserve"> framework </w:t>
       </w:r>
       <w:r>
         <w:rPr>
+          <w:rFonts w:ascii="Times New Roman" w:hAnsi="Times New Roman" w:cs="Times New Roman"/>
           <w:b/>
           <w:bCs/>
+          <w:sz w:val="24"/>
+          <w:szCs w:val="24"/>
         </w:rPr>
         <w:t>Flask</w:t>
       </w:r>
       <w:r>
+        <w:rPr>
+          <w:rFonts w:ascii="Times New Roman" w:hAnsi="Times New Roman" w:cs="Times New Roman"/>
+          <w:sz w:val="24"/>
+          <w:szCs w:val="24"/>
+        </w:rPr>
         <w:t xml:space="preserve"> dan </w:t>
       </w:r>
       <w:proofErr w:type="spellStart"/>
       <w:r>
+        <w:rPr>
+          <w:rFonts w:ascii="Times New Roman" w:hAnsi="Times New Roman" w:cs="Times New Roman"/>
+          <w:sz w:val="24"/>
+          <w:szCs w:val="24"/>
+        </w:rPr>
         <w:t>ekstensi</w:t>
       </w:r>
       <w:proofErr w:type="spellEnd"/>
       <w:r>
-        <w:t xml:space="preserve"> </w:t>
-      </w:r>
-      <w:r>
-        <w:rPr>
+        <w:rPr>
+          <w:rFonts w:ascii="Times New Roman" w:hAnsi="Times New Roman" w:cs="Times New Roman"/>
+          <w:sz w:val="24"/>
+          <w:szCs w:val="24"/>
+        </w:rPr>
+        <w:t xml:space="preserve"> </w:t>
+      </w:r>
+      <w:r>
+        <w:rPr>
+          <w:rFonts w:ascii="Times New Roman" w:hAnsi="Times New Roman" w:cs="Times New Roman"/>
           <w:b/>
           <w:bCs/>
+          <w:sz w:val="24"/>
+          <w:szCs w:val="24"/>
         </w:rPr>
         <w:t>Flask-</w:t>
       </w:r>
       <w:proofErr w:type="spellStart"/>
       <w:r>
         <w:rPr>
+          <w:rFonts w:ascii="Times New Roman" w:hAnsi="Times New Roman" w:cs="Times New Roman"/>
           <w:b/>
           <w:bCs/>
+          <w:sz w:val="24"/>
+          <w:szCs w:val="24"/>
         </w:rPr>
         <w:t>SocketIO</w:t>
       </w:r>
       <w:proofErr w:type="spellEnd"/>
       <w:r>
+        <w:rPr>
+          <w:rFonts w:ascii="Times New Roman" w:hAnsi="Times New Roman" w:cs="Times New Roman"/>
+          <w:sz w:val="24"/>
+          <w:szCs w:val="24"/>
+        </w:rPr>
         <w:t xml:space="preserve">. </w:t>
       </w:r>
       <w:proofErr w:type="spellStart"/>
       <w:r>
+        <w:rPr>
+          <w:rFonts w:ascii="Times New Roman" w:hAnsi="Times New Roman" w:cs="Times New Roman"/>
+          <w:sz w:val="24"/>
+          <w:szCs w:val="24"/>
+        </w:rPr>
         <w:t>Pengguna</w:t>
       </w:r>
       <w:proofErr w:type="spellEnd"/>
       <w:r>
-        <w:t xml:space="preserve"> </w:t>
-      </w:r>
-      <w:proofErr w:type="spellStart"/>
-      <w:r>
+        <w:rPr>
+          <w:rFonts w:ascii="Times New Roman" w:hAnsi="Times New Roman" w:cs="Times New Roman"/>
+          <w:sz w:val="24"/>
+          <w:szCs w:val="24"/>
+        </w:rPr>
+        <w:t xml:space="preserve"> </w:t>
+      </w:r>
+      <w:proofErr w:type="spellStart"/>
+      <w:r>
+        <w:rPr>
+          <w:rFonts w:ascii="Times New Roman" w:hAnsi="Times New Roman" w:cs="Times New Roman"/>
+          <w:sz w:val="24"/>
+          <w:szCs w:val="24"/>
+        </w:rPr>
         <w:t>dapat</w:t>
       </w:r>
       <w:proofErr w:type="spellEnd"/>
       <w:r>
-        <w:t xml:space="preserve"> </w:t>
-      </w:r>
-      <w:proofErr w:type="spellStart"/>
-      <w:r>
+        <w:rPr>
+          <w:rFonts w:ascii="Times New Roman" w:hAnsi="Times New Roman" w:cs="Times New Roman"/>
+          <w:sz w:val="24"/>
+          <w:szCs w:val="24"/>
+        </w:rPr>
+        <w:t xml:space="preserve"> </w:t>
+      </w:r>
+      <w:proofErr w:type="spellStart"/>
+      <w:r>
+        <w:rPr>
+          <w:rFonts w:ascii="Times New Roman" w:hAnsi="Times New Roman" w:cs="Times New Roman"/>
+          <w:sz w:val="24"/>
+          <w:szCs w:val="24"/>
+        </w:rPr>
         <w:t>mengaksesnya</w:t>
       </w:r>
       <w:proofErr w:type="spellEnd"/>
       <w:r>
-        <w:t xml:space="preserve"> </w:t>
-      </w:r>
-      <w:proofErr w:type="spellStart"/>
-      <w:r>
+        <w:rPr>
+          <w:rFonts w:ascii="Times New Roman" w:hAnsi="Times New Roman" w:cs="Times New Roman"/>
+          <w:sz w:val="24"/>
+          <w:szCs w:val="24"/>
+        </w:rPr>
+        <w:t xml:space="preserve"> </w:t>
+      </w:r>
+      <w:proofErr w:type="spellStart"/>
+      <w:r>
+        <w:rPr>
+          <w:rFonts w:ascii="Times New Roman" w:hAnsi="Times New Roman" w:cs="Times New Roman"/>
+          <w:sz w:val="24"/>
+          <w:szCs w:val="24"/>
+        </w:rPr>
         <w:t>melalui</w:t>
       </w:r>
       <w:proofErr w:type="spellEnd"/>
       <w:r>
+        <w:rPr>
+          <w:rFonts w:ascii="Times New Roman" w:hAnsi="Times New Roman" w:cs="Times New Roman"/>
+          <w:sz w:val="24"/>
+          <w:szCs w:val="24"/>
+        </w:rPr>
         <w:t xml:space="preserve"> browser, </w:t>
       </w:r>
       <w:proofErr w:type="spellStart"/>
       <w:r>
+        <w:rPr>
+          <w:rFonts w:ascii="Times New Roman" w:hAnsi="Times New Roman" w:cs="Times New Roman"/>
+          <w:sz w:val="24"/>
+          <w:szCs w:val="24"/>
+        </w:rPr>
         <w:t>memasukkan</w:t>
       </w:r>
       <w:proofErr w:type="spellEnd"/>
       <w:r>
+        <w:rPr>
+          <w:rFonts w:ascii="Times New Roman" w:hAnsi="Times New Roman" w:cs="Times New Roman"/>
+          <w:sz w:val="24"/>
+          <w:szCs w:val="24"/>
+        </w:rPr>
         <w:t xml:space="preserve"> nama </w:t>
       </w:r>
       <w:proofErr w:type="spellStart"/>
       <w:r>
+        <w:rPr>
+          <w:rFonts w:ascii="Times New Roman" w:hAnsi="Times New Roman" w:cs="Times New Roman"/>
+          <w:sz w:val="24"/>
+          <w:szCs w:val="24"/>
+        </w:rPr>
         <w:t>pengguna</w:t>
       </w:r>
       <w:proofErr w:type="spellEnd"/>
       <w:r>
-        <w:t xml:space="preserve"> </w:t>
-      </w:r>
-      <w:proofErr w:type="spellStart"/>
-      <w:r>
+        <w:rPr>
+          <w:rFonts w:ascii="Times New Roman" w:hAnsi="Times New Roman" w:cs="Times New Roman"/>
+          <w:sz w:val="24"/>
+          <w:szCs w:val="24"/>
+        </w:rPr>
+        <w:t xml:space="preserve"> </w:t>
+      </w:r>
+      <w:proofErr w:type="spellStart"/>
+      <w:r>
+        <w:rPr>
+          <w:rFonts w:ascii="Times New Roman" w:hAnsi="Times New Roman" w:cs="Times New Roman"/>
+          <w:sz w:val="24"/>
+          <w:szCs w:val="24"/>
+        </w:rPr>
         <w:t>untuk</w:t>
       </w:r>
       <w:proofErr w:type="spellEnd"/>
       <w:r>
-        <w:t xml:space="preserve"> </w:t>
-      </w:r>
-      <w:proofErr w:type="spellStart"/>
-      <w:r>
+        <w:rPr>
+          <w:rFonts w:ascii="Times New Roman" w:hAnsi="Times New Roman" w:cs="Times New Roman"/>
+          <w:sz w:val="24"/>
+          <w:szCs w:val="24"/>
+        </w:rPr>
+        <w:t xml:space="preserve"> </w:t>
+      </w:r>
+      <w:proofErr w:type="spellStart"/>
+      <w:r>
+        <w:rPr>
+          <w:rFonts w:ascii="Times New Roman" w:hAnsi="Times New Roman" w:cs="Times New Roman"/>
+          <w:sz w:val="24"/>
+          <w:szCs w:val="24"/>
+        </w:rPr>
         <w:t>identifikasi</w:t>
       </w:r>
       <w:proofErr w:type="spellEnd"/>
       <w:r>
+        <w:rPr>
+          <w:rFonts w:ascii="Times New Roman" w:hAnsi="Times New Roman" w:cs="Times New Roman"/>
+          <w:sz w:val="24"/>
+          <w:szCs w:val="24"/>
+        </w:rPr>
         <w:t xml:space="preserve">, dan </w:t>
       </w:r>
       <w:proofErr w:type="spellStart"/>
       <w:r>
+        <w:rPr>
+          <w:rFonts w:ascii="Times New Roman" w:hAnsi="Times New Roman" w:cs="Times New Roman"/>
+          <w:sz w:val="24"/>
+          <w:szCs w:val="24"/>
+        </w:rPr>
         <w:t>langsung</w:t>
       </w:r>
       <w:proofErr w:type="spellEnd"/>
       <w:r>
-        <w:t xml:space="preserve"> </w:t>
-      </w:r>
-      <w:proofErr w:type="spellStart"/>
-      <w:r>
+        <w:rPr>
+          <w:rFonts w:ascii="Times New Roman" w:hAnsi="Times New Roman" w:cs="Times New Roman"/>
+          <w:sz w:val="24"/>
+          <w:szCs w:val="24"/>
+        </w:rPr>
+        <w:t xml:space="preserve"> </w:t>
+      </w:r>
+      <w:proofErr w:type="spellStart"/>
+      <w:r>
+        <w:rPr>
+          <w:rFonts w:ascii="Times New Roman" w:hAnsi="Times New Roman" w:cs="Times New Roman"/>
+          <w:sz w:val="24"/>
+          <w:szCs w:val="24"/>
+        </w:rPr>
         <w:t>bergabung</w:t>
       </w:r>
       <w:proofErr w:type="spellEnd"/>
       <w:r>
-        <w:t xml:space="preserve"> </w:t>
-      </w:r>
-      <w:proofErr w:type="spellStart"/>
-      <w:r>
+        <w:rPr>
+          <w:rFonts w:ascii="Times New Roman" w:hAnsi="Times New Roman" w:cs="Times New Roman"/>
+          <w:sz w:val="24"/>
+          <w:szCs w:val="24"/>
+        </w:rPr>
+        <w:t xml:space="preserve"> </w:t>
+      </w:r>
+      <w:proofErr w:type="spellStart"/>
+      <w:r>
+        <w:rPr>
+          <w:rFonts w:ascii="Times New Roman" w:hAnsi="Times New Roman" w:cs="Times New Roman"/>
+          <w:sz w:val="24"/>
+          <w:szCs w:val="24"/>
+        </w:rPr>
         <w:t>ke</w:t>
       </w:r>
       <w:proofErr w:type="spellEnd"/>
       <w:r>
-        <w:t xml:space="preserve"> </w:t>
-      </w:r>
-      <w:proofErr w:type="spellStart"/>
-      <w:r>
+        <w:rPr>
+          <w:rFonts w:ascii="Times New Roman" w:hAnsi="Times New Roman" w:cs="Times New Roman"/>
+          <w:sz w:val="24"/>
+          <w:szCs w:val="24"/>
+        </w:rPr>
+        <w:t xml:space="preserve"> </w:t>
+      </w:r>
+      <w:proofErr w:type="spellStart"/>
+      <w:r>
+        <w:rPr>
+          <w:rFonts w:ascii="Times New Roman" w:hAnsi="Times New Roman" w:cs="Times New Roman"/>
+          <w:sz w:val="24"/>
+          <w:szCs w:val="24"/>
+        </w:rPr>
         <w:t>dalam</w:t>
       </w:r>
       <w:proofErr w:type="spellEnd"/>
       <w:r>
-        <w:t xml:space="preserve"> </w:t>
-      </w:r>
-      <w:proofErr w:type="spellStart"/>
-      <w:r>
+        <w:rPr>
+          <w:rFonts w:ascii="Times New Roman" w:hAnsi="Times New Roman" w:cs="Times New Roman"/>
+          <w:sz w:val="24"/>
+          <w:szCs w:val="24"/>
+        </w:rPr>
+        <w:t xml:space="preserve"> </w:t>
+      </w:r>
+      <w:proofErr w:type="spellStart"/>
+      <w:r>
+        <w:rPr>
+          <w:rFonts w:ascii="Times New Roman" w:hAnsi="Times New Roman" w:cs="Times New Roman"/>
+          <w:sz w:val="24"/>
+          <w:szCs w:val="24"/>
+        </w:rPr>
         <w:t>sebuah</w:t>
       </w:r>
       <w:proofErr w:type="spellEnd"/>
       <w:r>
-        <w:t xml:space="preserve"> </w:t>
-      </w:r>
-      <w:proofErr w:type="spellStart"/>
-      <w:r>
+        <w:rPr>
+          <w:rFonts w:ascii="Times New Roman" w:hAnsi="Times New Roman" w:cs="Times New Roman"/>
+          <w:sz w:val="24"/>
+          <w:szCs w:val="24"/>
+        </w:rPr>
+        <w:t xml:space="preserve"> </w:t>
+      </w:r>
+      <w:proofErr w:type="spellStart"/>
+      <w:r>
+        <w:rPr>
+          <w:rFonts w:ascii="Times New Roman" w:hAnsi="Times New Roman" w:cs="Times New Roman"/>
+          <w:sz w:val="24"/>
+          <w:szCs w:val="24"/>
+        </w:rPr>
         <w:t>ruang</w:t>
       </w:r>
       <w:proofErr w:type="spellEnd"/>
       <w:r>
+        <w:rPr>
+          <w:rFonts w:ascii="Times New Roman" w:hAnsi="Times New Roman" w:cs="Times New Roman"/>
+          <w:sz w:val="24"/>
+          <w:szCs w:val="24"/>
+        </w:rPr>
         <w:t xml:space="preserve"> chat </w:t>
       </w:r>
       <w:proofErr w:type="spellStart"/>
       <w:r>
+        <w:rPr>
+          <w:rFonts w:ascii="Times New Roman" w:hAnsi="Times New Roman" w:cs="Times New Roman"/>
+          <w:sz w:val="24"/>
+          <w:szCs w:val="24"/>
+        </w:rPr>
         <w:t>publik</w:t>
       </w:r>
       <w:proofErr w:type="spellEnd"/>
       <w:r>
+        <w:rPr>
+          <w:rFonts w:ascii="Times New Roman" w:hAnsi="Times New Roman" w:cs="Times New Roman"/>
+          <w:sz w:val="24"/>
+          <w:szCs w:val="24"/>
+        </w:rPr>
         <w:t xml:space="preserve">. </w:t>
       </w:r>
       <w:proofErr w:type="spellStart"/>
       <w:r>
+        <w:rPr>
+          <w:rFonts w:ascii="Times New Roman" w:hAnsi="Times New Roman" w:cs="Times New Roman"/>
+          <w:sz w:val="24"/>
+          <w:szCs w:val="24"/>
+        </w:rPr>
         <w:t>Dengan</w:t>
       </w:r>
       <w:proofErr w:type="spellEnd"/>
       <w:r>
-        <w:t xml:space="preserve"> </w:t>
-      </w:r>
-      <w:proofErr w:type="spellStart"/>
-      <w:r>
+        <w:rPr>
+          <w:rFonts w:ascii="Times New Roman" w:hAnsi="Times New Roman" w:cs="Times New Roman"/>
+          <w:sz w:val="24"/>
+          <w:szCs w:val="24"/>
+        </w:rPr>
+        <w:t xml:space="preserve"> </w:t>
+      </w:r>
+      <w:proofErr w:type="spellStart"/>
+      <w:r>
+        <w:rPr>
+          <w:rFonts w:ascii="Times New Roman" w:hAnsi="Times New Roman" w:cs="Times New Roman"/>
+          <w:sz w:val="24"/>
+          <w:szCs w:val="24"/>
+        </w:rPr>
         <w:t>memanfaatkan</w:t>
       </w:r>
       <w:proofErr w:type="spellEnd"/>
       <w:r>
-        <w:t xml:space="preserve"> </w:t>
-      </w:r>
-      <w:proofErr w:type="spellStart"/>
-      <w:r>
+        <w:rPr>
+          <w:rFonts w:ascii="Times New Roman" w:hAnsi="Times New Roman" w:cs="Times New Roman"/>
+          <w:sz w:val="24"/>
+          <w:szCs w:val="24"/>
+        </w:rPr>
+        <w:t xml:space="preserve"> </w:t>
+      </w:r>
+      <w:proofErr w:type="spellStart"/>
+      <w:r>
+        <w:rPr>
+          <w:rFonts w:ascii="Times New Roman" w:hAnsi="Times New Roman" w:cs="Times New Roman"/>
+          <w:sz w:val="24"/>
+          <w:szCs w:val="24"/>
+        </w:rPr>
         <w:t>teknologi</w:t>
       </w:r>
       <w:proofErr w:type="spellEnd"/>
       <w:r>
-        <w:t xml:space="preserve"> </w:t>
-      </w:r>
-      <w:r>
-        <w:rPr>
+        <w:rPr>
+          <w:rFonts w:ascii="Times New Roman" w:hAnsi="Times New Roman" w:cs="Times New Roman"/>
+          <w:sz w:val="24"/>
+          <w:szCs w:val="24"/>
+        </w:rPr>
+        <w:t xml:space="preserve"> </w:t>
+      </w:r>
+      <w:r>
+        <w:rPr>
+          <w:rFonts w:ascii="Times New Roman" w:hAnsi="Times New Roman" w:cs="Times New Roman"/>
           <w:b/>
           <w:bCs/>
+          <w:sz w:val="24"/>
+          <w:szCs w:val="24"/>
         </w:rPr>
         <w:t>WebSocket</w:t>
       </w:r>
       <w:r>
+        <w:rPr>
+          <w:rFonts w:ascii="Times New Roman" w:hAnsi="Times New Roman" w:cs="Times New Roman"/>
+          <w:sz w:val="24"/>
+          <w:szCs w:val="24"/>
+        </w:rPr>
         <w:t xml:space="preserve">, </w:t>
       </w:r>
       <w:proofErr w:type="spellStart"/>
       <w:r>
+        <w:rPr>
+          <w:rFonts w:ascii="Times New Roman" w:hAnsi="Times New Roman" w:cs="Times New Roman"/>
+          <w:sz w:val="24"/>
+          <w:szCs w:val="24"/>
+        </w:rPr>
         <w:t>aplikasi</w:t>
       </w:r>
       <w:proofErr w:type="spellEnd"/>
       <w:r>
-        <w:t xml:space="preserve"> </w:t>
-      </w:r>
-      <w:proofErr w:type="spellStart"/>
-      <w:r>
+        <w:rPr>
+          <w:rFonts w:ascii="Times New Roman" w:hAnsi="Times New Roman" w:cs="Times New Roman"/>
+          <w:sz w:val="24"/>
+          <w:szCs w:val="24"/>
+        </w:rPr>
+        <w:t xml:space="preserve"> </w:t>
+      </w:r>
+      <w:proofErr w:type="spellStart"/>
+      <w:r>
+        <w:rPr>
+          <w:rFonts w:ascii="Times New Roman" w:hAnsi="Times New Roman" w:cs="Times New Roman"/>
+          <w:sz w:val="24"/>
+          <w:szCs w:val="24"/>
+        </w:rPr>
         <w:t>ini</w:t>
       </w:r>
       <w:proofErr w:type="spellEnd"/>
       <w:r>
-        <w:t xml:space="preserve"> </w:t>
-      </w:r>
-      <w:proofErr w:type="spellStart"/>
-      <w:r>
+        <w:rPr>
+          <w:rFonts w:ascii="Times New Roman" w:hAnsi="Times New Roman" w:cs="Times New Roman"/>
+          <w:sz w:val="24"/>
+          <w:szCs w:val="24"/>
+        </w:rPr>
+        <w:t xml:space="preserve"> </w:t>
+      </w:r>
+      <w:proofErr w:type="spellStart"/>
+      <w:r>
+        <w:rPr>
+          <w:rFonts w:ascii="Times New Roman" w:hAnsi="Times New Roman" w:cs="Times New Roman"/>
+          <w:sz w:val="24"/>
+          <w:szCs w:val="24"/>
+        </w:rPr>
         <w:t>memungkinkan</w:t>
       </w:r>
       <w:proofErr w:type="spellEnd"/>
       <w:r>
-        <w:t xml:space="preserve"> </w:t>
-      </w:r>
-      <w:proofErr w:type="spellStart"/>
-      <w:r>
+        <w:rPr>
+          <w:rFonts w:ascii="Times New Roman" w:hAnsi="Times New Roman" w:cs="Times New Roman"/>
+          <w:sz w:val="24"/>
+          <w:szCs w:val="24"/>
+        </w:rPr>
+        <w:t xml:space="preserve"> </w:t>
+      </w:r>
+      <w:proofErr w:type="spellStart"/>
+      <w:r>
+        <w:rPr>
+          <w:rFonts w:ascii="Times New Roman" w:hAnsi="Times New Roman" w:cs="Times New Roman"/>
+          <w:sz w:val="24"/>
+          <w:szCs w:val="24"/>
+        </w:rPr>
         <w:t>pengiriman</w:t>
       </w:r>
       <w:proofErr w:type="spellEnd"/>
       <w:r>
+        <w:rPr>
+          <w:rFonts w:ascii="Times New Roman" w:hAnsi="Times New Roman" w:cs="Times New Roman"/>
+          <w:sz w:val="24"/>
+          <w:szCs w:val="24"/>
+        </w:rPr>
         <w:t xml:space="preserve"> dan </w:t>
       </w:r>
       <w:proofErr w:type="spellStart"/>
       <w:r>
+        <w:rPr>
+          <w:rFonts w:ascii="Times New Roman" w:hAnsi="Times New Roman" w:cs="Times New Roman"/>
+          <w:sz w:val="24"/>
+          <w:szCs w:val="24"/>
+        </w:rPr>
         <w:t>penerimaan</w:t>
       </w:r>
       <w:proofErr w:type="spellEnd"/>
       <w:r>
-        <w:t xml:space="preserve"> </w:t>
-      </w:r>
-      <w:proofErr w:type="spellStart"/>
-      <w:r>
+        <w:rPr>
+          <w:rFonts w:ascii="Times New Roman" w:hAnsi="Times New Roman" w:cs="Times New Roman"/>
+          <w:sz w:val="24"/>
+          <w:szCs w:val="24"/>
+        </w:rPr>
+        <w:t xml:space="preserve"> </w:t>
+      </w:r>
+      <w:proofErr w:type="spellStart"/>
+      <w:r>
+        <w:rPr>
+          <w:rFonts w:ascii="Times New Roman" w:hAnsi="Times New Roman" w:cs="Times New Roman"/>
+          <w:sz w:val="24"/>
+          <w:szCs w:val="24"/>
+        </w:rPr>
         <w:t>pesan</w:t>
       </w:r>
       <w:proofErr w:type="spellEnd"/>
       <w:r>
-        <w:t xml:space="preserve"> </w:t>
-      </w:r>
-      <w:proofErr w:type="spellStart"/>
-      <w:r>
+        <w:rPr>
+          <w:rFonts w:ascii="Times New Roman" w:hAnsi="Times New Roman" w:cs="Times New Roman"/>
+          <w:sz w:val="24"/>
+          <w:szCs w:val="24"/>
+        </w:rPr>
+        <w:t xml:space="preserve"> </w:t>
+      </w:r>
+      <w:proofErr w:type="spellStart"/>
+      <w:r>
+        <w:rPr>
+          <w:rFonts w:ascii="Times New Roman" w:hAnsi="Times New Roman" w:cs="Times New Roman"/>
+          <w:sz w:val="24"/>
+          <w:szCs w:val="24"/>
+        </w:rPr>
         <w:t>secara</w:t>
       </w:r>
       <w:proofErr w:type="spellEnd"/>
       <w:r>
-        <w:t xml:space="preserve"> </w:t>
-      </w:r>
-      <w:proofErr w:type="spellStart"/>
-      <w:r>
+        <w:rPr>
+          <w:rFonts w:ascii="Times New Roman" w:hAnsi="Times New Roman" w:cs="Times New Roman"/>
+          <w:sz w:val="24"/>
+          <w:szCs w:val="24"/>
+        </w:rPr>
+        <w:t xml:space="preserve"> </w:t>
+      </w:r>
+      <w:proofErr w:type="spellStart"/>
+      <w:r>
+        <w:rPr>
+          <w:rFonts w:ascii="Times New Roman" w:hAnsi="Times New Roman" w:cs="Times New Roman"/>
+          <w:sz w:val="24"/>
+          <w:szCs w:val="24"/>
+        </w:rPr>
         <w:t>instan</w:t>
       </w:r>
       <w:proofErr w:type="spellEnd"/>
       <w:r>
-        <w:t xml:space="preserve"> </w:t>
-      </w:r>
-      <w:proofErr w:type="spellStart"/>
-      <w:r>
+        <w:rPr>
+          <w:rFonts w:ascii="Times New Roman" w:hAnsi="Times New Roman" w:cs="Times New Roman"/>
+          <w:sz w:val="24"/>
+          <w:szCs w:val="24"/>
+        </w:rPr>
+        <w:t xml:space="preserve"> </w:t>
+      </w:r>
+      <w:proofErr w:type="spellStart"/>
+      <w:r>
+        <w:rPr>
+          <w:rFonts w:ascii="Times New Roman" w:hAnsi="Times New Roman" w:cs="Times New Roman"/>
+          <w:sz w:val="24"/>
+          <w:szCs w:val="24"/>
+        </w:rPr>
         <w:t>ke</w:t>
       </w:r>
       <w:proofErr w:type="spellEnd"/>
       <w:r>
-        <w:t xml:space="preserve"> </w:t>
-      </w:r>
-      <w:proofErr w:type="spellStart"/>
-      <w:r>
+        <w:rPr>
+          <w:rFonts w:ascii="Times New Roman" w:hAnsi="Times New Roman" w:cs="Times New Roman"/>
+          <w:sz w:val="24"/>
+          <w:szCs w:val="24"/>
+        </w:rPr>
+        <w:t xml:space="preserve"> </w:t>
+      </w:r>
+      <w:proofErr w:type="spellStart"/>
+      <w:r>
+        <w:rPr>
+          <w:rFonts w:ascii="Times New Roman" w:hAnsi="Times New Roman" w:cs="Times New Roman"/>
+          <w:sz w:val="24"/>
+          <w:szCs w:val="24"/>
+        </w:rPr>
         <w:t>semua</w:t>
       </w:r>
       <w:proofErr w:type="spellEnd"/>
       <w:r>
-        <w:t xml:space="preserve"> </w:t>
-      </w:r>
-      <w:proofErr w:type="spellStart"/>
-      <w:r>
+        <w:rPr>
+          <w:rFonts w:ascii="Times New Roman" w:hAnsi="Times New Roman" w:cs="Times New Roman"/>
+          <w:sz w:val="24"/>
+          <w:szCs w:val="24"/>
+        </w:rPr>
+        <w:t xml:space="preserve"> </w:t>
+      </w:r>
+      <w:proofErr w:type="spellStart"/>
+      <w:r>
+        <w:rPr>
+          <w:rFonts w:ascii="Times New Roman" w:hAnsi="Times New Roman" w:cs="Times New Roman"/>
+          <w:sz w:val="24"/>
+          <w:szCs w:val="24"/>
+        </w:rPr>
         <w:t>pengguna</w:t>
       </w:r>
       <w:proofErr w:type="spellEnd"/>
       <w:r>
+        <w:rPr>
+          <w:rFonts w:ascii="Times New Roman" w:hAnsi="Times New Roman" w:cs="Times New Roman"/>
+          <w:sz w:val="24"/>
+          <w:szCs w:val="24"/>
+        </w:rPr>
         <w:t xml:space="preserve"> yang </w:t>
       </w:r>
       <w:proofErr w:type="spellStart"/>
       <w:r>
+        <w:rPr>
+          <w:rFonts w:ascii="Times New Roman" w:hAnsi="Times New Roman" w:cs="Times New Roman"/>
+          <w:sz w:val="24"/>
+          <w:szCs w:val="24"/>
+        </w:rPr>
         <w:t>terhubung</w:t>
       </w:r>
       <w:proofErr w:type="spellEnd"/>
       <w:r>
-        <w:t xml:space="preserve"> </w:t>
-      </w:r>
-      <w:proofErr w:type="spellStart"/>
-      <w:r>
+        <w:rPr>
+          <w:rFonts w:ascii="Times New Roman" w:hAnsi="Times New Roman" w:cs="Times New Roman"/>
+          <w:sz w:val="24"/>
+          <w:szCs w:val="24"/>
+        </w:rPr>
+        <w:t xml:space="preserve"> </w:t>
+      </w:r>
+      <w:proofErr w:type="spellStart"/>
+      <w:r>
+        <w:rPr>
+          <w:rFonts w:ascii="Times New Roman" w:hAnsi="Times New Roman" w:cs="Times New Roman"/>
+          <w:sz w:val="24"/>
+          <w:szCs w:val="24"/>
+        </w:rPr>
         <w:t>tanpa</w:t>
       </w:r>
       <w:proofErr w:type="spellEnd"/>
       <w:r>
-        <w:t xml:space="preserve"> </w:t>
-      </w:r>
-      <w:proofErr w:type="spellStart"/>
-      <w:r>
+        <w:rPr>
+          <w:rFonts w:ascii="Times New Roman" w:hAnsi="Times New Roman" w:cs="Times New Roman"/>
+          <w:sz w:val="24"/>
+          <w:szCs w:val="24"/>
+        </w:rPr>
+        <w:t xml:space="preserve"> </w:t>
+      </w:r>
+      <w:proofErr w:type="spellStart"/>
+      <w:r>
+        <w:rPr>
+          <w:rFonts w:ascii="Times New Roman" w:hAnsi="Times New Roman" w:cs="Times New Roman"/>
+          <w:sz w:val="24"/>
+          <w:szCs w:val="24"/>
+        </w:rPr>
         <w:t>perlu</w:t>
       </w:r>
       <w:proofErr w:type="spellEnd"/>
       <w:r>
+        <w:rPr>
+          <w:rFonts w:ascii="Times New Roman" w:hAnsi="Times New Roman" w:cs="Times New Roman"/>
+          <w:sz w:val="24"/>
+          <w:szCs w:val="24"/>
+        </w:rPr>
         <w:t xml:space="preserve"> me-refresh </w:t>
       </w:r>
       <w:proofErr w:type="spellStart"/>
       <w:r>
+        <w:rPr>
+          <w:rFonts w:ascii="Times New Roman" w:hAnsi="Times New Roman" w:cs="Times New Roman"/>
+          <w:sz w:val="24"/>
+          <w:szCs w:val="24"/>
+        </w:rPr>
         <w:t>halaman</w:t>
       </w:r>
       <w:proofErr w:type="spellEnd"/>
       <w:r>
+        <w:rPr>
+          <w:rFonts w:ascii="Times New Roman" w:hAnsi="Times New Roman" w:cs="Times New Roman"/>
+          <w:sz w:val="24"/>
+          <w:szCs w:val="24"/>
+        </w:rPr>
         <w:t xml:space="preserve">, </w:t>
       </w:r>
       <w:proofErr w:type="spellStart"/>
       <w:r>
+        <w:rPr>
+          <w:rFonts w:ascii="Times New Roman" w:hAnsi="Times New Roman" w:cs="Times New Roman"/>
+          <w:sz w:val="24"/>
+          <w:szCs w:val="24"/>
+        </w:rPr>
         <w:t>lengkap</w:t>
       </w:r>
       <w:proofErr w:type="spellEnd"/>
       <w:r>
-        <w:t xml:space="preserve"> </w:t>
-      </w:r>
-      <w:proofErr w:type="spellStart"/>
-      <w:r>
+        <w:rPr>
+          <w:rFonts w:ascii="Times New Roman" w:hAnsi="Times New Roman" w:cs="Times New Roman"/>
+          <w:sz w:val="24"/>
+          <w:szCs w:val="24"/>
+        </w:rPr>
+        <w:t xml:space="preserve"> </w:t>
+      </w:r>
+      <w:proofErr w:type="spellStart"/>
+      <w:r>
+        <w:rPr>
+          <w:rFonts w:ascii="Times New Roman" w:hAnsi="Times New Roman" w:cs="Times New Roman"/>
+          <w:sz w:val="24"/>
+          <w:szCs w:val="24"/>
+        </w:rPr>
         <w:t>dengan</w:t>
       </w:r>
       <w:proofErr w:type="spellEnd"/>
       <w:r>
-        <w:t xml:space="preserve"> </w:t>
-      </w:r>
-      <w:proofErr w:type="spellStart"/>
-      <w:r>
+        <w:rPr>
+          <w:rFonts w:ascii="Times New Roman" w:hAnsi="Times New Roman" w:cs="Times New Roman"/>
+          <w:sz w:val="24"/>
+          <w:szCs w:val="24"/>
+        </w:rPr>
+        <w:t xml:space="preserve"> </w:t>
+      </w:r>
+      <w:proofErr w:type="spellStart"/>
+      <w:r>
+        <w:rPr>
+          <w:rFonts w:ascii="Times New Roman" w:hAnsi="Times New Roman" w:cs="Times New Roman"/>
+          <w:sz w:val="24"/>
+          <w:szCs w:val="24"/>
+        </w:rPr>
         <w:t>notifikasi</w:t>
       </w:r>
       <w:proofErr w:type="spellEnd"/>
       <w:r>
-        <w:t xml:space="preserve"> </w:t>
-      </w:r>
-      <w:proofErr w:type="spellStart"/>
-      <w:r>
+        <w:rPr>
+          <w:rFonts w:ascii="Times New Roman" w:hAnsi="Times New Roman" w:cs="Times New Roman"/>
+          <w:sz w:val="24"/>
+          <w:szCs w:val="24"/>
+        </w:rPr>
+        <w:t xml:space="preserve"> </w:t>
+      </w:r>
+      <w:proofErr w:type="spellStart"/>
+      <w:r>
+        <w:rPr>
+          <w:rFonts w:ascii="Times New Roman" w:hAnsi="Times New Roman" w:cs="Times New Roman"/>
+          <w:sz w:val="24"/>
+          <w:szCs w:val="24"/>
+        </w:rPr>
         <w:t>saat</w:t>
       </w:r>
       <w:proofErr w:type="spellEnd"/>
       <w:r>
-        <w:t xml:space="preserve"> </w:t>
-      </w:r>
-      <w:proofErr w:type="spellStart"/>
-      <w:r>
+        <w:rPr>
+          <w:rFonts w:ascii="Times New Roman" w:hAnsi="Times New Roman" w:cs="Times New Roman"/>
+          <w:sz w:val="24"/>
+          <w:szCs w:val="24"/>
+        </w:rPr>
+        <w:t xml:space="preserve"> </w:t>
+      </w:r>
+      <w:proofErr w:type="spellStart"/>
+      <w:r>
+        <w:rPr>
+          <w:rFonts w:ascii="Times New Roman" w:hAnsi="Times New Roman" w:cs="Times New Roman"/>
+          <w:sz w:val="24"/>
+          <w:szCs w:val="24"/>
+        </w:rPr>
         <w:t>ada</w:t>
       </w:r>
       <w:proofErr w:type="spellEnd"/>
       <w:r>
-        <w:t xml:space="preserve"> </w:t>
-      </w:r>
-      <w:proofErr w:type="spellStart"/>
-      <w:r>
+        <w:rPr>
+          <w:rFonts w:ascii="Times New Roman" w:hAnsi="Times New Roman" w:cs="Times New Roman"/>
+          <w:sz w:val="24"/>
+          <w:szCs w:val="24"/>
+        </w:rPr>
+        <w:t xml:space="preserve"> </w:t>
+      </w:r>
+      <w:proofErr w:type="spellStart"/>
+      <w:r>
+        <w:rPr>
+          <w:rFonts w:ascii="Times New Roman" w:hAnsi="Times New Roman" w:cs="Times New Roman"/>
+          <w:sz w:val="24"/>
+          <w:szCs w:val="24"/>
+        </w:rPr>
         <w:t>pengguna</w:t>
       </w:r>
       <w:proofErr w:type="spellEnd"/>
       <w:r>
+        <w:rPr>
+          <w:rFonts w:ascii="Times New Roman" w:hAnsi="Times New Roman" w:cs="Times New Roman"/>
+          <w:sz w:val="24"/>
+          <w:szCs w:val="24"/>
+        </w:rPr>
         <w:t xml:space="preserve"> yang </w:t>
       </w:r>
       <w:proofErr w:type="spellStart"/>
       <w:r>
+        <w:rPr>
+          <w:rFonts w:ascii="Times New Roman" w:hAnsi="Times New Roman" w:cs="Times New Roman"/>
+          <w:sz w:val="24"/>
+          <w:szCs w:val="24"/>
+        </w:rPr>
         <w:t>bergabung</w:t>
       </w:r>
       <w:proofErr w:type="spellEnd"/>
       <w:r>
-        <w:t xml:space="preserve"> </w:t>
-      </w:r>
-      <w:proofErr w:type="spellStart"/>
-      <w:r>
+        <w:rPr>
+          <w:rFonts w:ascii="Times New Roman" w:hAnsi="Times New Roman" w:cs="Times New Roman"/>
+          <w:sz w:val="24"/>
+          <w:szCs w:val="24"/>
+        </w:rPr>
+        <w:t xml:space="preserve"> </w:t>
+      </w:r>
+      <w:proofErr w:type="spellStart"/>
+      <w:r>
+        <w:rPr>
+          <w:rFonts w:ascii="Times New Roman" w:hAnsi="Times New Roman" w:cs="Times New Roman"/>
+          <w:sz w:val="24"/>
+          <w:szCs w:val="24"/>
+        </w:rPr>
         <w:t>atau</w:t>
       </w:r>
       <w:proofErr w:type="spellEnd"/>
       <w:r>
-        <w:t xml:space="preserve"> </w:t>
-      </w:r>
-      <w:proofErr w:type="spellStart"/>
-      <w:r>
+        <w:rPr>
+          <w:rFonts w:ascii="Times New Roman" w:hAnsi="Times New Roman" w:cs="Times New Roman"/>
+          <w:sz w:val="24"/>
+          <w:szCs w:val="24"/>
+        </w:rPr>
+        <w:t xml:space="preserve"> </w:t>
+      </w:r>
+      <w:proofErr w:type="spellStart"/>
+      <w:r>
+        <w:rPr>
+          <w:rFonts w:ascii="Times New Roman" w:hAnsi="Times New Roman" w:cs="Times New Roman"/>
+          <w:sz w:val="24"/>
+          <w:szCs w:val="24"/>
+        </w:rPr>
         <w:t>keluar</w:t>
       </w:r>
       <w:proofErr w:type="spellEnd"/>
     </w:p>
     <w:p>
       <w:pPr>
+        <w:spacing w:line="360" w:lineRule="auto"/>
         <w:jc w:val="both"/>
         <w:rPr>
           <w:rFonts w:ascii="Times New Roman" w:hAnsi="Times New Roman" w:cs="Times New Roman"/>
@@ -1038,6 +1626,7 @@
     </w:p>
     <w:p>
       <w:pPr>
+        <w:spacing w:line="360" w:lineRule="auto"/>
         <w:jc w:val="both"/>
         <w:rPr>
           <w:rFonts w:ascii="Times New Roman" w:hAnsi="Times New Roman" w:cs="Times New Roman"/>
@@ -1269,6 +1858,7 @@
           <w:ilvl w:val="0"/>
           <w:numId w:val="12"/>
         </w:numPr>
+        <w:spacing w:line="360" w:lineRule="auto"/>
         <w:jc w:val="both"/>
         <w:rPr>
           <w:rFonts w:ascii="Times New Roman" w:hAnsi="Times New Roman" w:cs="Times New Roman"/>
@@ -1352,6 +1942,7 @@
           <w:ilvl w:val="0"/>
           <w:numId w:val="19"/>
         </w:numPr>
+        <w:spacing w:line="360" w:lineRule="auto"/>
         <w:jc w:val="both"/>
         <w:rPr>
           <w:rFonts w:ascii="Times New Roman" w:hAnsi="Times New Roman" w:cs="Times New Roman"/>
@@ -1810,6 +2401,7 @@
           <w:ilvl w:val="0"/>
           <w:numId w:val="19"/>
         </w:numPr>
+        <w:spacing w:line="360" w:lineRule="auto"/>
         <w:jc w:val="both"/>
         <w:rPr>
           <w:rFonts w:ascii="Times New Roman" w:hAnsi="Times New Roman" w:cs="Times New Roman"/>
@@ -1859,6 +2451,7 @@
           <w:ilvl w:val="0"/>
           <w:numId w:val="13"/>
         </w:numPr>
+        <w:spacing w:line="360" w:lineRule="auto"/>
         <w:jc w:val="both"/>
         <w:rPr>
           <w:rFonts w:ascii="Times New Roman" w:hAnsi="Times New Roman" w:cs="Times New Roman"/>
@@ -1964,6 +2557,7 @@
           <w:ilvl w:val="0"/>
           <w:numId w:val="13"/>
         </w:numPr>
+        <w:spacing w:line="360" w:lineRule="auto"/>
         <w:jc w:val="both"/>
         <w:rPr>
           <w:rFonts w:ascii="Times New Roman" w:hAnsi="Times New Roman" w:cs="Times New Roman"/>
@@ -1979,6 +2573,7 @@
           <w:szCs w:val="24"/>
           <w:lang w:val="en-US"/>
         </w:rPr>
+        <w:lastRenderedPageBreak/>
         <w:t xml:space="preserve">Saat </w:t>
       </w:r>
       <w:proofErr w:type="spellStart"/>
@@ -2385,6 +2980,7 @@
     <w:p>
       <w:pPr>
         <w:pStyle w:val="ListParagraph"/>
+        <w:spacing w:line="360" w:lineRule="auto"/>
         <w:ind w:left="360"/>
         <w:jc w:val="both"/>
         <w:rPr>
@@ -2401,6 +2997,7 @@
           <w:ilvl w:val="0"/>
           <w:numId w:val="12"/>
         </w:numPr>
+        <w:spacing w:line="360" w:lineRule="auto"/>
         <w:jc w:val="both"/>
         <w:rPr>
           <w:rFonts w:ascii="Times New Roman" w:hAnsi="Times New Roman" w:cs="Times New Roman"/>
@@ -2428,6 +3025,7 @@
           <w:ilvl w:val="0"/>
           <w:numId w:val="21"/>
         </w:numPr>
+        <w:spacing w:line="360" w:lineRule="auto"/>
         <w:jc w:val="both"/>
         <w:rPr>
           <w:rFonts w:ascii="Times New Roman" w:hAnsi="Times New Roman" w:cs="Times New Roman"/>
@@ -2826,6 +3424,7 @@
           <w:ilvl w:val="0"/>
           <w:numId w:val="21"/>
         </w:numPr>
+        <w:spacing w:line="360" w:lineRule="auto"/>
         <w:jc w:val="both"/>
         <w:rPr>
           <w:rFonts w:ascii="Times New Roman" w:hAnsi="Times New Roman" w:cs="Times New Roman"/>
@@ -2875,6 +3474,7 @@
           <w:ilvl w:val="0"/>
           <w:numId w:val="14"/>
         </w:numPr>
+        <w:spacing w:line="360" w:lineRule="auto"/>
         <w:jc w:val="both"/>
         <w:rPr>
           <w:rFonts w:ascii="Times New Roman" w:hAnsi="Times New Roman" w:cs="Times New Roman"/>
@@ -3380,6 +3980,7 @@
           <w:ilvl w:val="0"/>
           <w:numId w:val="14"/>
         </w:numPr>
+        <w:spacing w:line="360" w:lineRule="auto"/>
         <w:jc w:val="both"/>
         <w:rPr>
           <w:rFonts w:ascii="Times New Roman" w:hAnsi="Times New Roman" w:cs="Times New Roman"/>
@@ -3595,12 +4196,33 @@
           <w:szCs w:val="24"/>
           <w:lang w:val="en-US"/>
         </w:rPr>
-        <w:t xml:space="preserve"> (emit(..., room=room)).</w:t>
+        <w:t xml:space="preserve"> (</w:t>
+      </w:r>
+      <w:proofErr w:type="gramStart"/>
+      <w:r>
+        <w:rPr>
+          <w:rFonts w:ascii="Times New Roman" w:hAnsi="Times New Roman" w:cs="Times New Roman"/>
+          <w:sz w:val="24"/>
+          <w:szCs w:val="24"/>
+          <w:lang w:val="en-US"/>
+        </w:rPr>
+        <w:t>emit(</w:t>
+      </w:r>
+      <w:proofErr w:type="gramEnd"/>
+      <w:r>
+        <w:rPr>
+          <w:rFonts w:ascii="Times New Roman" w:hAnsi="Times New Roman" w:cs="Times New Roman"/>
+          <w:sz w:val="24"/>
+          <w:szCs w:val="24"/>
+          <w:lang w:val="en-US"/>
+        </w:rPr>
+        <w:t>..., room=room)).</w:t>
       </w:r>
     </w:p>
     <w:p>
       <w:pPr>
         <w:pStyle w:val="ListParagraph"/>
+        <w:spacing w:line="360" w:lineRule="auto"/>
         <w:ind w:left="360"/>
         <w:jc w:val="both"/>
         <w:rPr>
@@ -3617,6 +4239,7 @@
           <w:ilvl w:val="0"/>
           <w:numId w:val="12"/>
         </w:numPr>
+        <w:spacing w:line="360" w:lineRule="auto"/>
         <w:jc w:val="both"/>
         <w:rPr>
           <w:rFonts w:ascii="Times New Roman" w:hAnsi="Times New Roman" w:cs="Times New Roman"/>
@@ -3678,6 +4301,7 @@
           <w:ilvl w:val="0"/>
           <w:numId w:val="16"/>
         </w:numPr>
+        <w:spacing w:line="360" w:lineRule="auto"/>
         <w:ind w:left="720"/>
         <w:jc w:val="both"/>
         <w:rPr>
@@ -4137,6 +4761,7 @@
           <w:ilvl w:val="0"/>
           <w:numId w:val="16"/>
         </w:numPr>
+        <w:spacing w:line="360" w:lineRule="auto"/>
         <w:ind w:left="720"/>
         <w:jc w:val="both"/>
         <w:rPr>
@@ -4191,6 +4816,7 @@
           <w:tab w:val="clear" w:pos="720"/>
           <w:tab w:val="num" w:pos="1080"/>
         </w:tabs>
+        <w:spacing w:line="360" w:lineRule="auto"/>
         <w:ind w:left="1080"/>
         <w:jc w:val="both"/>
         <w:rPr>
@@ -4401,6 +5027,7 @@
         <w:t xml:space="preserve"> event </w:t>
       </w:r>
       <w:proofErr w:type="spellStart"/>
+      <w:proofErr w:type="gramStart"/>
       <w:r>
         <w:rPr>
           <w:rFonts w:ascii="Times New Roman" w:hAnsi="Times New Roman" w:cs="Times New Roman"/>
@@ -4411,6 +5038,7 @@
         <w:t>socket.emit</w:t>
       </w:r>
       <w:proofErr w:type="spellEnd"/>
+      <w:proofErr w:type="gramEnd"/>
       <w:r>
         <w:rPr>
           <w:rFonts w:ascii="Times New Roman" w:hAnsi="Times New Roman" w:cs="Times New Roman"/>
@@ -4432,6 +5060,7 @@
           <w:tab w:val="clear" w:pos="720"/>
           <w:tab w:val="num" w:pos="1080"/>
         </w:tabs>
+        <w:spacing w:line="360" w:lineRule="auto"/>
         <w:ind w:left="1080"/>
         <w:jc w:val="both"/>
         <w:rPr>
@@ -4479,7 +5108,27 @@
           <w:szCs w:val="24"/>
           <w:lang w:val="en-US"/>
         </w:rPr>
-        <w:t xml:space="preserve"> @socketio.on('message') di app.py </w:t>
+        <w:t xml:space="preserve"> @</w:t>
+      </w:r>
+      <w:proofErr w:type="gramStart"/>
+      <w:r>
+        <w:rPr>
+          <w:rFonts w:ascii="Times New Roman" w:hAnsi="Times New Roman" w:cs="Times New Roman"/>
+          <w:sz w:val="24"/>
+          <w:szCs w:val="24"/>
+          <w:lang w:val="en-US"/>
+        </w:rPr>
+        <w:t>socketio.on</w:t>
+      </w:r>
+      <w:proofErr w:type="gramEnd"/>
+      <w:r>
+        <w:rPr>
+          <w:rFonts w:ascii="Times New Roman" w:hAnsi="Times New Roman" w:cs="Times New Roman"/>
+          <w:sz w:val="24"/>
+          <w:szCs w:val="24"/>
+          <w:lang w:val="en-US"/>
+        </w:rPr>
+        <w:t xml:space="preserve">('message') di app.py </w:t>
       </w:r>
       <w:proofErr w:type="spellStart"/>
       <w:r>
@@ -4845,6 +5494,7 @@
     <w:p>
       <w:pPr>
         <w:pStyle w:val="ListParagraph"/>
+        <w:spacing w:line="360" w:lineRule="auto"/>
         <w:ind w:left="360"/>
         <w:jc w:val="both"/>
         <w:rPr>
@@ -4861,6 +5511,7 @@
           <w:ilvl w:val="0"/>
           <w:numId w:val="12"/>
         </w:numPr>
+        <w:spacing w:line="360" w:lineRule="auto"/>
         <w:jc w:val="both"/>
         <w:rPr>
           <w:rFonts w:ascii="Times New Roman" w:hAnsi="Times New Roman" w:cs="Times New Roman"/>
@@ -4879,7 +5530,6 @@
           <w:sz w:val="24"/>
           <w:szCs w:val="24"/>
         </w:rPr>
-        <w:lastRenderedPageBreak/>
         <w:t>Notifikasi</w:t>
       </w:r>
       <w:proofErr w:type="spellEnd"/>
@@ -4923,6 +5573,7 @@
           <w:ilvl w:val="0"/>
           <w:numId w:val="23"/>
         </w:numPr>
+        <w:spacing w:line="360" w:lineRule="auto"/>
         <w:jc w:val="both"/>
         <w:rPr>
           <w:rFonts w:ascii="Times New Roman" w:hAnsi="Times New Roman" w:cs="Times New Roman"/>
@@ -5321,6 +5972,7 @@
           <w:ilvl w:val="0"/>
           <w:numId w:val="23"/>
         </w:numPr>
+        <w:spacing w:line="360" w:lineRule="auto"/>
         <w:jc w:val="both"/>
         <w:rPr>
           <w:rFonts w:ascii="Times New Roman" w:hAnsi="Times New Roman" w:cs="Times New Roman"/>
@@ -5370,6 +6022,7 @@
           <w:ilvl w:val="0"/>
           <w:numId w:val="17"/>
         </w:numPr>
+        <w:spacing w:line="360" w:lineRule="auto"/>
         <w:jc w:val="both"/>
         <w:rPr>
           <w:rFonts w:ascii="Times New Roman" w:hAnsi="Times New Roman" w:cs="Times New Roman"/>
@@ -5385,6 +6038,7 @@
           <w:szCs w:val="24"/>
           <w:lang w:val="en-US"/>
         </w:rPr>
+        <w:lastRenderedPageBreak/>
         <w:t xml:space="preserve">Saat </w:t>
       </w:r>
       <w:proofErr w:type="spellStart"/>
@@ -5595,6 +6249,7 @@
           <w:ilvl w:val="0"/>
           <w:numId w:val="17"/>
         </w:numPr>
+        <w:spacing w:line="360" w:lineRule="auto"/>
         <w:jc w:val="both"/>
         <w:rPr>
           <w:rFonts w:ascii="Times New Roman" w:hAnsi="Times New Roman" w:cs="Times New Roman"/>
@@ -5876,6 +6531,7 @@
     <w:p>
       <w:pPr>
         <w:pStyle w:val="ListParagraph"/>
+        <w:spacing w:line="360" w:lineRule="auto"/>
         <w:ind w:left="360"/>
         <w:jc w:val="both"/>
         <w:rPr>
@@ -5892,6 +6548,7 @@
           <w:ilvl w:val="0"/>
           <w:numId w:val="12"/>
         </w:numPr>
+        <w:spacing w:line="360" w:lineRule="auto"/>
         <w:jc w:val="both"/>
         <w:rPr>
           <w:rFonts w:ascii="Times New Roman" w:hAnsi="Times New Roman" w:cs="Times New Roman"/>
@@ -5953,6 +6610,7 @@
           <w:ilvl w:val="0"/>
           <w:numId w:val="24"/>
         </w:numPr>
+        <w:spacing w:line="360" w:lineRule="auto"/>
         <w:jc w:val="both"/>
         <w:rPr>
           <w:rFonts w:ascii="Times New Roman" w:hAnsi="Times New Roman" w:cs="Times New Roman"/>
@@ -6331,6 +6989,7 @@
           <w:ilvl w:val="0"/>
           <w:numId w:val="24"/>
         </w:numPr>
+        <w:spacing w:line="360" w:lineRule="auto"/>
         <w:jc w:val="both"/>
         <w:rPr>
           <w:rFonts w:ascii="Times New Roman" w:hAnsi="Times New Roman" w:cs="Times New Roman"/>
@@ -6380,6 +7039,7 @@
           <w:ilvl w:val="0"/>
           <w:numId w:val="18"/>
         </w:numPr>
+        <w:spacing w:line="360" w:lineRule="auto"/>
         <w:jc w:val="both"/>
         <w:rPr>
           <w:rFonts w:ascii="Times New Roman" w:hAnsi="Times New Roman" w:cs="Times New Roman"/>
@@ -6476,6 +7136,7 @@
           <w:ilvl w:val="0"/>
           <w:numId w:val="18"/>
         </w:numPr>
+        <w:spacing w:line="360" w:lineRule="auto"/>
         <w:jc w:val="both"/>
         <w:rPr>
           <w:rFonts w:ascii="Times New Roman" w:hAnsi="Times New Roman" w:cs="Times New Roman"/>
@@ -6887,18 +7548,7 @@
     </w:p>
     <w:p>
       <w:pPr>
-        <w:pStyle w:val="ListParagraph"/>
-        <w:ind w:left="360"/>
-        <w:jc w:val="both"/>
-        <w:rPr>
-          <w:rFonts w:ascii="Times New Roman" w:hAnsi="Times New Roman" w:cs="Times New Roman"/>
-          <w:sz w:val="24"/>
-          <w:szCs w:val="24"/>
-        </w:rPr>
-      </w:pPr>
-    </w:p>
-    <w:p>
-      <w:pPr>
+        <w:spacing w:line="360" w:lineRule="auto"/>
         <w:jc w:val="both"/>
         <w:rPr>
           <w:rFonts w:ascii="Times New Roman" w:hAnsi="Times New Roman" w:cs="Times New Roman"/>
@@ -6915,32 +7565,8 @@
           <w:bCs/>
           <w:sz w:val="28"/>
           <w:szCs w:val="28"/>
-        </w:rPr>
-        <w:br w:type="page"/>
-      </w:r>
-    </w:p>
-    <w:p>
-      <w:pPr>
-        <w:jc w:val="both"/>
-        <w:rPr>
-          <w:rFonts w:ascii="Times New Roman" w:hAnsi="Times New Roman" w:cs="Times New Roman"/>
-          <w:b/>
-          <w:bCs/>
-          <w:sz w:val="28"/>
-          <w:szCs w:val="28"/>
-          <w:lang w:val="en-US"/>
-        </w:rPr>
-      </w:pPr>
-      <w:r>
-        <w:rPr>
-          <w:rFonts w:ascii="Times New Roman" w:hAnsi="Times New Roman" w:cs="Times New Roman"/>
-          <w:b/>
-          <w:bCs/>
-          <w:sz w:val="28"/>
-          <w:szCs w:val="28"/>
-          <w:lang w:val="en-US"/>
-        </w:rPr>
-        <w:lastRenderedPageBreak/>
+          <w:lang w:val="en-US"/>
+        </w:rPr>
         <w:t>PERANCANGAN DAN IMPLEMENTASI</w:t>
       </w:r>
     </w:p>
@@ -6951,6 +7577,7 @@
           <w:ilvl w:val="0"/>
           <w:numId w:val="6"/>
         </w:numPr>
+        <w:spacing w:line="360" w:lineRule="auto"/>
         <w:jc w:val="both"/>
         <w:rPr>
           <w:rFonts w:ascii="Times New Roman" w:hAnsi="Times New Roman" w:cs="Times New Roman"/>
@@ -7001,6 +7628,7 @@
     </w:p>
     <w:p>
       <w:pPr>
+        <w:spacing w:line="360" w:lineRule="auto"/>
         <w:ind w:left="360"/>
         <w:jc w:val="both"/>
         <w:rPr>
@@ -7137,6 +7765,7 @@
           <w:ilvl w:val="0"/>
           <w:numId w:val="8"/>
         </w:numPr>
+        <w:spacing w:line="360" w:lineRule="auto"/>
         <w:jc w:val="both"/>
         <w:rPr>
           <w:rFonts w:ascii="Times New Roman" w:hAnsi="Times New Roman" w:cs="Times New Roman"/>
@@ -7372,6 +8001,7 @@
           <w:ilvl w:val="0"/>
           <w:numId w:val="8"/>
         </w:numPr>
+        <w:spacing w:line="360" w:lineRule="auto"/>
         <w:jc w:val="both"/>
         <w:rPr>
           <w:rFonts w:ascii="Times New Roman" w:hAnsi="Times New Roman" w:cs="Times New Roman"/>
@@ -7607,6 +8237,7 @@
           <w:ilvl w:val="0"/>
           <w:numId w:val="8"/>
         </w:numPr>
+        <w:spacing w:line="360" w:lineRule="auto"/>
         <w:jc w:val="both"/>
         <w:rPr>
           <w:rFonts w:ascii="Times New Roman" w:hAnsi="Times New Roman" w:cs="Times New Roman"/>
@@ -7967,6 +8598,7 @@
           <w:ilvl w:val="0"/>
           <w:numId w:val="6"/>
         </w:numPr>
+        <w:spacing w:line="360" w:lineRule="auto"/>
         <w:jc w:val="both"/>
         <w:rPr>
           <w:rFonts w:ascii="Times New Roman" w:hAnsi="Times New Roman" w:cs="Times New Roman"/>
@@ -8018,6 +8650,7 @@
     <w:p>
       <w:pPr>
         <w:pStyle w:val="ListParagraph"/>
+        <w:spacing w:line="360" w:lineRule="auto"/>
         <w:ind w:left="360"/>
         <w:jc w:val="both"/>
         <w:rPr>
@@ -8206,6 +8839,19 @@
         </w:rPr>
         <w:t xml:space="preserve"> dan template:</w:t>
       </w:r>
+    </w:p>
+    <w:p>
+      <w:pPr>
+        <w:pStyle w:val="ListParagraph"/>
+        <w:spacing w:line="360" w:lineRule="auto"/>
+        <w:ind w:left="360"/>
+        <w:jc w:val="both"/>
+        <w:rPr>
+          <w:rFonts w:ascii="Times New Roman" w:hAnsi="Times New Roman" w:cs="Times New Roman"/>
+          <w:sz w:val="24"/>
+          <w:szCs w:val="24"/>
+        </w:rPr>
+      </w:pPr>
     </w:p>
     <w:tbl>
       <w:tblPr>
@@ -8225,35 +8871,39 @@
           <w:p>
             <w:pPr>
               <w:pStyle w:val="ListParagraph"/>
+              <w:spacing w:line="360" w:lineRule="auto"/>
               <w:ind w:left="0"/>
               <w:jc w:val="both"/>
               <w:rPr>
-                <w:rFonts w:ascii="Consolas" w:hAnsi="Consolas" w:cs="Times New Roman"/>
+                <w:rFonts w:ascii="Times New Roman" w:hAnsi="Times New Roman" w:cs="Times New Roman"/>
                 <w:sz w:val="24"/>
                 <w:szCs w:val="24"/>
               </w:rPr>
             </w:pPr>
             <w:r>
               <w:rPr>
-                <w:rFonts w:ascii="Consolas" w:hAnsi="Consolas" w:cs="Times New Roman"/>
+                <w:rFonts w:ascii="Times New Roman" w:hAnsi="Times New Roman" w:cs="Times New Roman"/>
                 <w:sz w:val="24"/>
                 <w:szCs w:val="24"/>
               </w:rPr>
+              <w:lastRenderedPageBreak/>
               <w:t>/</w:t>
             </w:r>
             <w:proofErr w:type="spellStart"/>
+            <w:proofErr w:type="gramStart"/>
             <w:r>
               <w:rPr>
-                <w:rFonts w:ascii="Consolas" w:hAnsi="Consolas" w:cs="Times New Roman"/>
+                <w:rFonts w:ascii="Times New Roman" w:hAnsi="Times New Roman" w:cs="Times New Roman"/>
                 <w:sz w:val="24"/>
                 <w:szCs w:val="24"/>
               </w:rPr>
               <w:t>proyek</w:t>
             </w:r>
             <w:proofErr w:type="spellEnd"/>
+            <w:proofErr w:type="gramEnd"/>
             <w:r>
               <w:rPr>
-                <w:rFonts w:ascii="Consolas" w:hAnsi="Consolas" w:cs="Times New Roman"/>
+                <w:rFonts w:ascii="Times New Roman" w:hAnsi="Times New Roman" w:cs="Times New Roman"/>
                 <w:sz w:val="24"/>
                 <w:szCs w:val="24"/>
               </w:rPr>
@@ -8263,17 +8913,18 @@
           <w:p>
             <w:pPr>
               <w:pStyle w:val="ListParagraph"/>
+              <w:spacing w:line="360" w:lineRule="auto"/>
               <w:ind w:left="0"/>
               <w:jc w:val="both"/>
               <w:rPr>
-                <w:rFonts w:ascii="Consolas" w:hAnsi="Consolas" w:cs="Times New Roman"/>
+                <w:rFonts w:ascii="Times New Roman" w:hAnsi="Times New Roman" w:cs="Times New Roman"/>
                 <w:sz w:val="24"/>
                 <w:szCs w:val="24"/>
               </w:rPr>
             </w:pPr>
             <w:r>
               <w:rPr>
-                <w:rFonts w:ascii="Consolas" w:hAnsi="Consolas" w:cs="Times New Roman"/>
+                <w:rFonts w:ascii="Times New Roman" w:hAnsi="Times New Roman" w:cs="Times New Roman"/>
                 <w:sz w:val="24"/>
                 <w:szCs w:val="24"/>
               </w:rPr>
@@ -8281,7 +8932,7 @@
             </w:r>
             <w:r>
               <w:rPr>
-                <w:rFonts w:ascii="Consolas" w:hAnsi="Consolas" w:cs="Times New Roman"/>
+                <w:rFonts w:ascii="Times New Roman" w:hAnsi="Times New Roman" w:cs="Times New Roman"/>
                 <w:color w:val="538135" w:themeColor="accent6" w:themeShade="BF"/>
                 <w:sz w:val="24"/>
                 <w:szCs w:val="24"/>
@@ -8291,7 +8942,7 @@
             <w:proofErr w:type="spellStart"/>
             <w:r>
               <w:rPr>
-                <w:rFonts w:ascii="Consolas" w:hAnsi="Consolas" w:cs="Times New Roman"/>
+                <w:rFonts w:ascii="Times New Roman" w:hAnsi="Times New Roman" w:cs="Times New Roman"/>
                 <w:color w:val="538135" w:themeColor="accent6" w:themeShade="BF"/>
                 <w:sz w:val="24"/>
                 <w:szCs w:val="24"/>
@@ -8301,7 +8952,7 @@
             <w:proofErr w:type="spellEnd"/>
             <w:r>
               <w:rPr>
-                <w:rFonts w:ascii="Consolas" w:hAnsi="Consolas" w:cs="Times New Roman"/>
+                <w:rFonts w:ascii="Times New Roman" w:hAnsi="Times New Roman" w:cs="Times New Roman"/>
                 <w:color w:val="538135" w:themeColor="accent6" w:themeShade="BF"/>
                 <w:sz w:val="24"/>
                 <w:szCs w:val="24"/>
@@ -8311,7 +8962,7 @@
             <w:proofErr w:type="spellStart"/>
             <w:r>
               <w:rPr>
-                <w:rFonts w:ascii="Consolas" w:hAnsi="Consolas" w:cs="Times New Roman"/>
+                <w:rFonts w:ascii="Times New Roman" w:hAnsi="Times New Roman" w:cs="Times New Roman"/>
                 <w:color w:val="538135" w:themeColor="accent6" w:themeShade="BF"/>
                 <w:sz w:val="24"/>
                 <w:szCs w:val="24"/>
@@ -8321,7 +8972,7 @@
             <w:proofErr w:type="spellEnd"/>
             <w:r>
               <w:rPr>
-                <w:rFonts w:ascii="Consolas" w:hAnsi="Consolas" w:cs="Times New Roman"/>
+                <w:rFonts w:ascii="Times New Roman" w:hAnsi="Times New Roman" w:cs="Times New Roman"/>
                 <w:color w:val="538135" w:themeColor="accent6" w:themeShade="BF"/>
                 <w:sz w:val="24"/>
                 <w:szCs w:val="24"/>
@@ -8332,17 +8983,18 @@
           <w:p>
             <w:pPr>
               <w:pStyle w:val="ListParagraph"/>
+              <w:spacing w:line="360" w:lineRule="auto"/>
               <w:ind w:left="0"/>
               <w:jc w:val="both"/>
               <w:rPr>
-                <w:rFonts w:ascii="Consolas" w:hAnsi="Consolas" w:cs="Times New Roman"/>
+                <w:rFonts w:ascii="Times New Roman" w:hAnsi="Times New Roman" w:cs="Times New Roman"/>
                 <w:sz w:val="24"/>
                 <w:szCs w:val="24"/>
               </w:rPr>
             </w:pPr>
             <w:r>
               <w:rPr>
-                <w:rFonts w:ascii="Consolas" w:hAnsi="Consolas" w:cs="Times New Roman"/>
+                <w:rFonts w:ascii="Times New Roman" w:hAnsi="Times New Roman" w:cs="Times New Roman"/>
                 <w:sz w:val="24"/>
                 <w:szCs w:val="24"/>
               </w:rPr>
@@ -8352,17 +9004,18 @@
           <w:p>
             <w:pPr>
               <w:pStyle w:val="ListParagraph"/>
+              <w:spacing w:line="360" w:lineRule="auto"/>
               <w:ind w:left="0"/>
               <w:jc w:val="both"/>
               <w:rPr>
-                <w:rFonts w:ascii="Consolas" w:hAnsi="Consolas" w:cs="Times New Roman"/>
+                <w:rFonts w:ascii="Times New Roman" w:hAnsi="Times New Roman" w:cs="Times New Roman"/>
                 <w:sz w:val="24"/>
                 <w:szCs w:val="24"/>
               </w:rPr>
             </w:pPr>
             <w:r>
               <w:rPr>
-                <w:rFonts w:ascii="Consolas" w:hAnsi="Consolas" w:cs="Times New Roman"/>
+                <w:rFonts w:ascii="Times New Roman" w:hAnsi="Times New Roman" w:cs="Times New Roman"/>
                 <w:sz w:val="24"/>
                 <w:szCs w:val="24"/>
               </w:rPr>
@@ -8370,7 +9023,7 @@
             </w:r>
             <w:r>
               <w:rPr>
-                <w:rFonts w:ascii="Consolas" w:hAnsi="Consolas" w:cs="Times New Roman"/>
+                <w:rFonts w:ascii="Times New Roman" w:hAnsi="Times New Roman" w:cs="Times New Roman"/>
                 <w:sz w:val="24"/>
                 <w:szCs w:val="24"/>
               </w:rPr>
@@ -8378,7 +9031,7 @@
             </w:r>
             <w:r>
               <w:rPr>
-                <w:rFonts w:ascii="Consolas" w:hAnsi="Consolas" w:cs="Times New Roman"/>
+                <w:rFonts w:ascii="Times New Roman" w:hAnsi="Times New Roman" w:cs="Times New Roman"/>
                 <w:sz w:val="24"/>
                 <w:szCs w:val="24"/>
               </w:rPr>
@@ -8386,7 +9039,7 @@
             </w:r>
             <w:r>
               <w:rPr>
-                <w:rFonts w:ascii="Consolas" w:hAnsi="Consolas" w:cs="Times New Roman"/>
+                <w:rFonts w:ascii="Times New Roman" w:hAnsi="Times New Roman" w:cs="Times New Roman"/>
                 <w:color w:val="538135" w:themeColor="accent6" w:themeShade="BF"/>
                 <w:sz w:val="24"/>
                 <w:szCs w:val="24"/>
@@ -8396,7 +9049,7 @@
             <w:proofErr w:type="spellStart"/>
             <w:r>
               <w:rPr>
-                <w:rFonts w:ascii="Consolas" w:hAnsi="Consolas" w:cs="Times New Roman"/>
+                <w:rFonts w:ascii="Times New Roman" w:hAnsi="Times New Roman" w:cs="Times New Roman"/>
                 <w:color w:val="538135" w:themeColor="accent6" w:themeShade="BF"/>
                 <w:sz w:val="24"/>
                 <w:szCs w:val="24"/>
@@ -8406,7 +9059,7 @@
             <w:proofErr w:type="spellEnd"/>
             <w:r>
               <w:rPr>
-                <w:rFonts w:ascii="Consolas" w:hAnsi="Consolas" w:cs="Times New Roman"/>
+                <w:rFonts w:ascii="Times New Roman" w:hAnsi="Times New Roman" w:cs="Times New Roman"/>
                 <w:color w:val="538135" w:themeColor="accent6" w:themeShade="BF"/>
                 <w:sz w:val="24"/>
                 <w:szCs w:val="24"/>
@@ -8416,7 +9069,7 @@
             <w:proofErr w:type="spellStart"/>
             <w:r>
               <w:rPr>
-                <w:rFonts w:ascii="Consolas" w:hAnsi="Consolas" w:cs="Times New Roman"/>
+                <w:rFonts w:ascii="Times New Roman" w:hAnsi="Times New Roman" w:cs="Times New Roman"/>
                 <w:color w:val="538135" w:themeColor="accent6" w:themeShade="BF"/>
                 <w:sz w:val="24"/>
                 <w:szCs w:val="24"/>
@@ -8426,7 +9079,7 @@
             <w:proofErr w:type="spellEnd"/>
             <w:r>
               <w:rPr>
-                <w:rFonts w:ascii="Consolas" w:hAnsi="Consolas" w:cs="Times New Roman"/>
+                <w:rFonts w:ascii="Times New Roman" w:hAnsi="Times New Roman" w:cs="Times New Roman"/>
                 <w:color w:val="538135" w:themeColor="accent6" w:themeShade="BF"/>
                 <w:sz w:val="24"/>
                 <w:szCs w:val="24"/>
@@ -8437,10 +9090,11 @@
           <w:p>
             <w:pPr>
               <w:pStyle w:val="ListParagraph"/>
+              <w:spacing w:line="360" w:lineRule="auto"/>
               <w:ind w:left="0"/>
               <w:jc w:val="both"/>
               <w:rPr>
-                <w:rFonts w:ascii="Consolas" w:hAnsi="Consolas" w:cs="Times New Roman"/>
+                <w:rFonts w:ascii="Times New Roman" w:hAnsi="Times New Roman" w:cs="Times New Roman"/>
                 <w:color w:val="538135" w:themeColor="accent6" w:themeShade="BF"/>
                 <w:sz w:val="24"/>
                 <w:szCs w:val="24"/>
@@ -8448,7 +9102,7 @@
             </w:pPr>
             <w:r>
               <w:rPr>
-                <w:rFonts w:ascii="Consolas" w:hAnsi="Consolas" w:cs="Times New Roman"/>
+                <w:rFonts w:ascii="Times New Roman" w:hAnsi="Times New Roman" w:cs="Times New Roman"/>
                 <w:sz w:val="24"/>
                 <w:szCs w:val="24"/>
               </w:rPr>
@@ -8456,7 +9110,7 @@
             </w:r>
             <w:r>
               <w:rPr>
-                <w:rFonts w:ascii="Consolas" w:hAnsi="Consolas" w:cs="Times New Roman"/>
+                <w:rFonts w:ascii="Times New Roman" w:hAnsi="Times New Roman" w:cs="Times New Roman"/>
                 <w:sz w:val="24"/>
                 <w:szCs w:val="24"/>
               </w:rPr>
@@ -8464,7 +9118,7 @@
             </w:r>
             <w:r>
               <w:rPr>
-                <w:rFonts w:ascii="Consolas" w:hAnsi="Consolas" w:cs="Times New Roman"/>
+                <w:rFonts w:ascii="Times New Roman" w:hAnsi="Times New Roman" w:cs="Times New Roman"/>
                 <w:sz w:val="24"/>
                 <w:szCs w:val="24"/>
               </w:rPr>
@@ -8472,7 +9126,7 @@
             </w:r>
             <w:r>
               <w:rPr>
-                <w:rFonts w:ascii="Consolas" w:hAnsi="Consolas" w:cs="Times New Roman"/>
+                <w:rFonts w:ascii="Times New Roman" w:hAnsi="Times New Roman" w:cs="Times New Roman"/>
                 <w:color w:val="538135" w:themeColor="accent6" w:themeShade="BF"/>
                 <w:sz w:val="24"/>
                 <w:szCs w:val="24"/>
@@ -8482,7 +9136,7 @@
             <w:proofErr w:type="spellStart"/>
             <w:r>
               <w:rPr>
-                <w:rFonts w:ascii="Consolas" w:hAnsi="Consolas" w:cs="Times New Roman"/>
+                <w:rFonts w:ascii="Times New Roman" w:hAnsi="Times New Roman" w:cs="Times New Roman"/>
                 <w:color w:val="538135" w:themeColor="accent6" w:themeShade="BF"/>
                 <w:sz w:val="24"/>
                 <w:szCs w:val="24"/>
@@ -8492,7 +9146,7 @@
             <w:proofErr w:type="spellEnd"/>
             <w:r>
               <w:rPr>
-                <w:rFonts w:ascii="Consolas" w:hAnsi="Consolas" w:cs="Times New Roman"/>
+                <w:rFonts w:ascii="Times New Roman" w:hAnsi="Times New Roman" w:cs="Times New Roman"/>
                 <w:color w:val="538135" w:themeColor="accent6" w:themeShade="BF"/>
                 <w:sz w:val="24"/>
                 <w:szCs w:val="24"/>
@@ -8502,7 +9156,7 @@
             <w:proofErr w:type="spellStart"/>
             <w:r>
               <w:rPr>
-                <w:rFonts w:ascii="Consolas" w:hAnsi="Consolas" w:cs="Times New Roman"/>
+                <w:rFonts w:ascii="Times New Roman" w:hAnsi="Times New Roman" w:cs="Times New Roman"/>
                 <w:color w:val="538135" w:themeColor="accent6" w:themeShade="BF"/>
                 <w:sz w:val="24"/>
                 <w:szCs w:val="24"/>
@@ -8512,7 +9166,7 @@
             <w:proofErr w:type="spellEnd"/>
             <w:r>
               <w:rPr>
-                <w:rFonts w:ascii="Consolas" w:hAnsi="Consolas" w:cs="Times New Roman"/>
+                <w:rFonts w:ascii="Times New Roman" w:hAnsi="Times New Roman" w:cs="Times New Roman"/>
                 <w:color w:val="538135" w:themeColor="accent6" w:themeShade="BF"/>
                 <w:sz w:val="24"/>
                 <w:szCs w:val="24"/>
@@ -8523,6 +9177,7 @@
           <w:p>
             <w:pPr>
               <w:pStyle w:val="ListParagraph"/>
+              <w:spacing w:line="360" w:lineRule="auto"/>
               <w:ind w:left="0"/>
               <w:jc w:val="both"/>
               <w:rPr>
@@ -8534,70 +9189,46 @@
             </w:pPr>
             <w:r>
               <w:rPr>
-                <w:rFonts w:ascii="Consolas" w:hAnsi="Consolas" w:cs="Times New Roman"/>
+                <w:rFonts w:ascii="Times New Roman" w:hAnsi="Times New Roman" w:cs="Times New Roman"/>
                 <w:sz w:val="24"/>
                 <w:szCs w:val="24"/>
               </w:rPr>
-              <w:t>|</w:t>
+              <w:t xml:space="preserve">|-- static|-- style.css </w:t>
             </w:r>
             <w:r>
               <w:rPr>
-                <w:rFonts w:ascii="Consolas" w:hAnsi="Consolas" w:cs="Times New Roman"/>
-                <w:sz w:val="24"/>
-                <w:szCs w:val="24"/>
-              </w:rPr>
-              <w:t>-- static</w:t>
-            </w:r>
-            <w:r>
-              <w:rPr>
-                <w:rFonts w:ascii="Consolas" w:hAnsi="Consolas" w:cs="Times New Roman"/>
-                <w:sz w:val="24"/>
-                <w:szCs w:val="24"/>
-              </w:rPr>
-              <w:t>|--</w:t>
-            </w:r>
-            <w:r>
-              <w:rPr>
-                <w:rFonts w:ascii="Consolas" w:hAnsi="Consolas" w:cs="Times New Roman"/>
-                <w:sz w:val="24"/>
-                <w:szCs w:val="24"/>
-              </w:rPr>
-              <w:t xml:space="preserve"> style.css </w:t>
-            </w:r>
-            <w:r>
-              <w:rPr>
-                <w:rFonts w:ascii="Consolas" w:hAnsi="Consolas" w:cs="Times New Roman"/>
+                <w:rFonts w:ascii="Times New Roman" w:hAnsi="Times New Roman" w:cs="Times New Roman"/>
                 <w:color w:val="538135" w:themeColor="accent6" w:themeShade="BF"/>
                 <w:sz w:val="24"/>
                 <w:szCs w:val="24"/>
               </w:rPr>
-              <w:t xml:space="preserve"># </w:t>
+              <w:t xml:space="preserve"># File </w:t>
             </w:r>
             <w:r>
               <w:rPr>
-                <w:rFonts w:ascii="Consolas" w:hAnsi="Consolas" w:cs="Times New Roman"/>
-                <w:color w:val="538135" w:themeColor="accent6" w:themeShade="BF"/>
-                <w:sz w:val="24"/>
-                <w:szCs w:val="24"/>
-              </w:rPr>
-              <w:t xml:space="preserve">File </w:t>
-            </w:r>
-            <w:r>
-              <w:rPr>
-                <w:rFonts w:ascii="Consolas" w:hAnsi="Consolas" w:cs="Times New Roman"/>
+                <w:rFonts w:ascii="Times New Roman" w:hAnsi="Times New Roman" w:cs="Times New Roman"/>
                 <w:i/>
                 <w:iCs/>
                 <w:color w:val="538135" w:themeColor="accent6" w:themeShade="BF"/>
                 <w:sz w:val="24"/>
                 <w:szCs w:val="24"/>
               </w:rPr>
-              <w:t>styling</w:t>
+              <w:t xml:space="preserve">styling </w:t>
             </w:r>
+            <w:proofErr w:type="spellStart"/>
             <w:r>
               <w:rPr>
-                <w:rFonts w:ascii="Consolas" w:hAnsi="Consolas" w:cs="Times New Roman"/>
-                <w:i/>
-                <w:iCs/>
+                <w:rFonts w:ascii="Times New Roman" w:hAnsi="Times New Roman" w:cs="Times New Roman"/>
+                <w:color w:val="538135" w:themeColor="accent6" w:themeShade="BF"/>
+                <w:sz w:val="24"/>
+                <w:szCs w:val="24"/>
+              </w:rPr>
+              <w:t>css</w:t>
+            </w:r>
+            <w:proofErr w:type="spellEnd"/>
+            <w:r>
+              <w:rPr>
+                <w:rFonts w:ascii="Times New Roman" w:hAnsi="Times New Roman" w:cs="Times New Roman"/>
                 <w:color w:val="538135" w:themeColor="accent6" w:themeShade="BF"/>
                 <w:sz w:val="24"/>
                 <w:szCs w:val="24"/>
@@ -8607,27 +9238,7 @@
             <w:proofErr w:type="spellStart"/>
             <w:r>
               <w:rPr>
-                <w:rFonts w:ascii="Consolas" w:hAnsi="Consolas" w:cs="Times New Roman"/>
-                <w:color w:val="538135" w:themeColor="accent6" w:themeShade="BF"/>
-                <w:sz w:val="24"/>
-                <w:szCs w:val="24"/>
-              </w:rPr>
-              <w:t>css</w:t>
-            </w:r>
-            <w:proofErr w:type="spellEnd"/>
-            <w:r>
-              <w:rPr>
-                <w:rFonts w:ascii="Consolas" w:hAnsi="Consolas" w:cs="Times New Roman"/>
-                <w:color w:val="538135" w:themeColor="accent6" w:themeShade="BF"/>
-                <w:sz w:val="24"/>
-                <w:szCs w:val="24"/>
-              </w:rPr>
-              <w:t xml:space="preserve"> </w:t>
-            </w:r>
-            <w:proofErr w:type="spellStart"/>
-            <w:r>
-              <w:rPr>
-                <w:rFonts w:ascii="Consolas" w:hAnsi="Consolas" w:cs="Times New Roman"/>
+                <w:rFonts w:ascii="Times New Roman" w:hAnsi="Times New Roman" w:cs="Times New Roman"/>
                 <w:color w:val="538135" w:themeColor="accent6" w:themeShade="BF"/>
                 <w:sz w:val="24"/>
                 <w:szCs w:val="24"/>
@@ -8637,7 +9248,7 @@
             <w:proofErr w:type="spellEnd"/>
             <w:r>
               <w:rPr>
-                <w:rFonts w:ascii="Consolas" w:hAnsi="Consolas" w:cs="Times New Roman"/>
+                <w:rFonts w:ascii="Times New Roman" w:hAnsi="Times New Roman" w:cs="Times New Roman"/>
                 <w:color w:val="538135" w:themeColor="accent6" w:themeShade="BF"/>
                 <w:sz w:val="24"/>
                 <w:szCs w:val="24"/>
@@ -8650,21 +9261,7 @@
     </w:tbl>
     <w:p>
       <w:pPr>
-        <w:pStyle w:val="ListParagraph"/>
-        <w:ind w:left="360"/>
-        <w:jc w:val="both"/>
-        <w:rPr>
-          <w:rFonts w:ascii="Times New Roman" w:hAnsi="Times New Roman" w:cs="Times New Roman"/>
-          <w:sz w:val="24"/>
-          <w:szCs w:val="24"/>
-          <w:lang w:val="en-US"/>
-        </w:rPr>
-      </w:pPr>
-    </w:p>
-    <w:p>
-      <w:pPr>
-        <w:pStyle w:val="ListParagraph"/>
-        <w:ind w:left="360"/>
+        <w:spacing w:line="360" w:lineRule="auto"/>
         <w:jc w:val="both"/>
         <w:rPr>
           <w:rFonts w:ascii="Times New Roman" w:hAnsi="Times New Roman" w:cs="Times New Roman"/>
@@ -8681,6 +9278,7 @@
           <w:ilvl w:val="0"/>
           <w:numId w:val="6"/>
         </w:numPr>
+        <w:spacing w:line="360" w:lineRule="auto"/>
         <w:jc w:val="both"/>
         <w:rPr>
           <w:rFonts w:ascii="Times New Roman" w:hAnsi="Times New Roman" w:cs="Times New Roman"/>
@@ -8716,6 +9314,7 @@
     <w:p>
       <w:pPr>
         <w:pStyle w:val="ListParagraph"/>
+        <w:spacing w:line="360" w:lineRule="auto"/>
         <w:ind w:left="360"/>
         <w:jc w:val="both"/>
         <w:rPr>
@@ -8802,6 +9401,7 @@
           <w:ilvl w:val="0"/>
           <w:numId w:val="9"/>
         </w:numPr>
+        <w:spacing w:line="360" w:lineRule="auto"/>
         <w:jc w:val="both"/>
         <w:rPr>
           <w:rFonts w:ascii="Times New Roman" w:hAnsi="Times New Roman" w:cs="Times New Roman"/>
@@ -8938,6 +9538,7 @@
           <w:ilvl w:val="0"/>
           <w:numId w:val="9"/>
         </w:numPr>
+        <w:spacing w:line="360" w:lineRule="auto"/>
         <w:jc w:val="both"/>
         <w:rPr>
           <w:rFonts w:ascii="Times New Roman" w:hAnsi="Times New Roman" w:cs="Times New Roman"/>
@@ -9080,6 +9681,7 @@
           <w:ilvl w:val="0"/>
           <w:numId w:val="9"/>
         </w:numPr>
+        <w:spacing w:line="360" w:lineRule="auto"/>
         <w:jc w:val="both"/>
         <w:rPr>
           <w:rFonts w:ascii="Times New Roman" w:hAnsi="Times New Roman" w:cs="Times New Roman"/>
@@ -9129,6 +9731,7 @@
           <w:ilvl w:val="1"/>
           <w:numId w:val="9"/>
         </w:numPr>
+        <w:spacing w:line="360" w:lineRule="auto"/>
         <w:jc w:val="both"/>
         <w:rPr>
           <w:rFonts w:ascii="Times New Roman" w:hAnsi="Times New Roman" w:cs="Times New Roman"/>
@@ -9144,7 +9747,27 @@
           <w:szCs w:val="24"/>
           <w:lang w:val="en-US"/>
         </w:rPr>
-        <w:t xml:space="preserve">@socketio.on('join'): </w:t>
+        <w:t>@</w:t>
+      </w:r>
+      <w:proofErr w:type="gramStart"/>
+      <w:r>
+        <w:rPr>
+          <w:rFonts w:ascii="Times New Roman" w:hAnsi="Times New Roman" w:cs="Times New Roman"/>
+          <w:sz w:val="24"/>
+          <w:szCs w:val="24"/>
+          <w:lang w:val="en-US"/>
+        </w:rPr>
+        <w:t>socketio.on</w:t>
+      </w:r>
+      <w:proofErr w:type="gramEnd"/>
+      <w:r>
+        <w:rPr>
+          <w:rFonts w:ascii="Times New Roman" w:hAnsi="Times New Roman" w:cs="Times New Roman"/>
+          <w:sz w:val="24"/>
+          <w:szCs w:val="24"/>
+          <w:lang w:val="en-US"/>
+        </w:rPr>
+        <w:t xml:space="preserve">('join'): </w:t>
       </w:r>
       <w:proofErr w:type="spellStart"/>
       <w:r>
@@ -9354,6 +9977,7 @@
           <w:ilvl w:val="1"/>
           <w:numId w:val="9"/>
         </w:numPr>
+        <w:spacing w:line="360" w:lineRule="auto"/>
         <w:jc w:val="both"/>
         <w:rPr>
           <w:rFonts w:ascii="Times New Roman" w:hAnsi="Times New Roman" w:cs="Times New Roman"/>
@@ -9369,7 +9993,27 @@
           <w:szCs w:val="24"/>
           <w:lang w:val="en-US"/>
         </w:rPr>
-        <w:t xml:space="preserve">@socketio.on('message'): </w:t>
+        <w:t>@</w:t>
+      </w:r>
+      <w:proofErr w:type="gramStart"/>
+      <w:r>
+        <w:rPr>
+          <w:rFonts w:ascii="Times New Roman" w:hAnsi="Times New Roman" w:cs="Times New Roman"/>
+          <w:sz w:val="24"/>
+          <w:szCs w:val="24"/>
+          <w:lang w:val="en-US"/>
+        </w:rPr>
+        <w:t>socketio.on</w:t>
+      </w:r>
+      <w:proofErr w:type="gramEnd"/>
+      <w:r>
+        <w:rPr>
+          <w:rFonts w:ascii="Times New Roman" w:hAnsi="Times New Roman" w:cs="Times New Roman"/>
+          <w:sz w:val="24"/>
+          <w:szCs w:val="24"/>
+          <w:lang w:val="en-US"/>
+        </w:rPr>
+        <w:t xml:space="preserve">('message'): </w:t>
       </w:r>
       <w:proofErr w:type="spellStart"/>
       <w:r>
@@ -9639,6 +10283,7 @@
           <w:ilvl w:val="1"/>
           <w:numId w:val="9"/>
         </w:numPr>
+        <w:spacing w:line="360" w:lineRule="auto"/>
         <w:jc w:val="both"/>
         <w:rPr>
           <w:rFonts w:ascii="Times New Roman" w:hAnsi="Times New Roman" w:cs="Times New Roman"/>
@@ -9654,7 +10299,27 @@
           <w:szCs w:val="24"/>
           <w:lang w:val="en-US"/>
         </w:rPr>
-        <w:t xml:space="preserve">@socketio.on('disconnect'): </w:t>
+        <w:t>@</w:t>
+      </w:r>
+      <w:proofErr w:type="gramStart"/>
+      <w:r>
+        <w:rPr>
+          <w:rFonts w:ascii="Times New Roman" w:hAnsi="Times New Roman" w:cs="Times New Roman"/>
+          <w:sz w:val="24"/>
+          <w:szCs w:val="24"/>
+          <w:lang w:val="en-US"/>
+        </w:rPr>
+        <w:t>socketio.on</w:t>
+      </w:r>
+      <w:proofErr w:type="gramEnd"/>
+      <w:r>
+        <w:rPr>
+          <w:rFonts w:ascii="Times New Roman" w:hAnsi="Times New Roman" w:cs="Times New Roman"/>
+          <w:sz w:val="24"/>
+          <w:szCs w:val="24"/>
+          <w:lang w:val="en-US"/>
+        </w:rPr>
+        <w:t xml:space="preserve">('disconnect'): </w:t>
       </w:r>
       <w:proofErr w:type="spellStart"/>
       <w:r>
@@ -9816,18 +10481,6 @@
         </w:rPr>
         <w:t>".</w:t>
       </w:r>
-    </w:p>
-    <w:p>
-      <w:pPr>
-        <w:pStyle w:val="ListParagraph"/>
-        <w:ind w:left="360"/>
-        <w:jc w:val="both"/>
-        <w:rPr>
-          <w:rFonts w:ascii="Times New Roman" w:hAnsi="Times New Roman" w:cs="Times New Roman"/>
-          <w:sz w:val="24"/>
-          <w:szCs w:val="24"/>
-        </w:rPr>
-      </w:pPr>
     </w:p>
     <w:p>
       <w:pPr>
@@ -9836,6 +10489,7 @@
           <w:ilvl w:val="0"/>
           <w:numId w:val="6"/>
         </w:numPr>
+        <w:spacing w:line="360" w:lineRule="auto"/>
         <w:jc w:val="both"/>
         <w:rPr>
           <w:rFonts w:ascii="Times New Roman" w:hAnsi="Times New Roman" w:cs="Times New Roman"/>
@@ -9875,6 +10529,7 @@
           <w:ilvl w:val="0"/>
           <w:numId w:val="11"/>
         </w:numPr>
+        <w:spacing w:line="360" w:lineRule="auto"/>
         <w:jc w:val="both"/>
         <w:rPr>
           <w:rFonts w:ascii="Times New Roman" w:hAnsi="Times New Roman" w:cs="Times New Roman"/>
@@ -10031,6 +10686,7 @@
           <w:ilvl w:val="0"/>
           <w:numId w:val="11"/>
         </w:numPr>
+        <w:spacing w:line="360" w:lineRule="auto"/>
         <w:jc w:val="both"/>
         <w:rPr>
           <w:rFonts w:ascii="Times New Roman" w:hAnsi="Times New Roman" w:cs="Times New Roman"/>
@@ -10067,6 +10723,7 @@
           <w:ilvl w:val="0"/>
           <w:numId w:val="10"/>
         </w:numPr>
+        <w:spacing w:line="360" w:lineRule="auto"/>
         <w:jc w:val="both"/>
         <w:rPr>
           <w:rFonts w:ascii="Times New Roman" w:hAnsi="Times New Roman" w:cs="Times New Roman"/>
@@ -10223,6 +10880,7 @@
           <w:ilvl w:val="0"/>
           <w:numId w:val="10"/>
         </w:numPr>
+        <w:spacing w:line="360" w:lineRule="auto"/>
         <w:jc w:val="both"/>
         <w:rPr>
           <w:rFonts w:ascii="Times New Roman" w:hAnsi="Times New Roman" w:cs="Times New Roman"/>
@@ -10359,6 +11017,7 @@
           <w:ilvl w:val="1"/>
           <w:numId w:val="10"/>
         </w:numPr>
+        <w:spacing w:line="360" w:lineRule="auto"/>
         <w:jc w:val="both"/>
         <w:rPr>
           <w:rFonts w:ascii="Times New Roman" w:hAnsi="Times New Roman" w:cs="Times New Roman"/>
@@ -10435,6 +11094,7 @@
           <w:ilvl w:val="1"/>
           <w:numId w:val="10"/>
         </w:numPr>
+        <w:spacing w:line="360" w:lineRule="auto"/>
         <w:jc w:val="both"/>
         <w:rPr>
           <w:rFonts w:ascii="Times New Roman" w:hAnsi="Times New Roman" w:cs="Times New Roman"/>
@@ -10551,6 +11211,7 @@
           <w:ilvl w:val="1"/>
           <w:numId w:val="10"/>
         </w:numPr>
+        <w:spacing w:line="360" w:lineRule="auto"/>
         <w:jc w:val="both"/>
         <w:rPr>
           <w:rFonts w:ascii="Times New Roman" w:hAnsi="Times New Roman" w:cs="Times New Roman"/>
@@ -10567,7 +11228,6 @@
           <w:szCs w:val="24"/>
           <w:lang w:val="en-US"/>
         </w:rPr>
-        <w:lastRenderedPageBreak/>
         <w:t>Menangkap</w:t>
       </w:r>
       <w:proofErr w:type="spellEnd"/>
@@ -10708,6 +11368,7 @@
           <w:ilvl w:val="1"/>
           <w:numId w:val="10"/>
         </w:numPr>
+        <w:spacing w:line="360" w:lineRule="auto"/>
         <w:jc w:val="both"/>
         <w:rPr>
           <w:rFonts w:ascii="Times New Roman" w:hAnsi="Times New Roman" w:cs="Times New Roman"/>
@@ -10944,6 +11605,7 @@
           <w:ilvl w:val="0"/>
           <w:numId w:val="10"/>
         </w:numPr>
+        <w:spacing w:line="360" w:lineRule="auto"/>
         <w:jc w:val="both"/>
         <w:rPr>
           <w:rFonts w:ascii="Times New Roman" w:hAnsi="Times New Roman" w:cs="Times New Roman"/>
@@ -11064,6 +11726,7 @@
     </w:p>
     <w:p>
       <w:pPr>
+        <w:spacing w:line="360" w:lineRule="auto"/>
         <w:jc w:val="both"/>
         <w:rPr>
           <w:rFonts w:ascii="Times New Roman" w:hAnsi="Times New Roman" w:cs="Times New Roman"/>
@@ -11075,18 +11738,7 @@
     </w:p>
     <w:p>
       <w:pPr>
-        <w:pStyle w:val="ListParagraph"/>
-        <w:ind w:left="360"/>
-        <w:jc w:val="both"/>
-        <w:rPr>
-          <w:rFonts w:ascii="Times New Roman" w:hAnsi="Times New Roman" w:cs="Times New Roman"/>
-          <w:sz w:val="24"/>
-          <w:szCs w:val="24"/>
-        </w:rPr>
-      </w:pPr>
-    </w:p>
-    <w:p>
-      <w:pPr>
+        <w:spacing w:line="360" w:lineRule="auto"/>
         <w:jc w:val="both"/>
         <w:rPr>
           <w:rFonts w:ascii="Times New Roman" w:hAnsi="Times New Roman" w:cs="Times New Roman"/>
@@ -11094,28 +11746,6 @@
           <w:bCs/>
           <w:sz w:val="24"/>
           <w:szCs w:val="24"/>
-        </w:rPr>
-      </w:pPr>
-      <w:r>
-        <w:rPr>
-          <w:rFonts w:ascii="Times New Roman" w:hAnsi="Times New Roman" w:cs="Times New Roman"/>
-          <w:b/>
-          <w:bCs/>
-          <w:sz w:val="24"/>
-          <w:szCs w:val="24"/>
-        </w:rPr>
-        <w:br w:type="page"/>
-      </w:r>
-    </w:p>
-    <w:p>
-      <w:pPr>
-        <w:jc w:val="both"/>
-        <w:rPr>
-          <w:rFonts w:ascii="Times New Roman" w:hAnsi="Times New Roman" w:cs="Times New Roman"/>
-          <w:b/>
-          <w:bCs/>
-          <w:sz w:val="28"/>
-          <w:szCs w:val="28"/>
         </w:rPr>
       </w:pPr>
       <w:proofErr w:type="spellStart"/>
@@ -11193,6 +11823,7 @@
           <w:ilvl w:val="0"/>
           <w:numId w:val="1"/>
         </w:numPr>
+        <w:spacing w:line="360" w:lineRule="auto"/>
         <w:jc w:val="both"/>
         <w:rPr>
           <w:rFonts w:ascii="Times New Roman" w:hAnsi="Times New Roman" w:cs="Times New Roman"/>
@@ -11213,6 +11844,7 @@
     </w:p>
     <w:p>
       <w:pPr>
+        <w:spacing w:line="360" w:lineRule="auto"/>
         <w:ind w:left="360"/>
         <w:jc w:val="both"/>
         <w:rPr>
@@ -11373,6 +12005,7 @@
           <w:ilvl w:val="0"/>
           <w:numId w:val="2"/>
         </w:numPr>
+        <w:spacing w:line="360" w:lineRule="auto"/>
         <w:ind w:left="720"/>
         <w:jc w:val="both"/>
         <w:rPr>
@@ -11603,6 +12236,7 @@
           <w:ilvl w:val="0"/>
           <w:numId w:val="2"/>
         </w:numPr>
+        <w:spacing w:line="360" w:lineRule="auto"/>
         <w:ind w:left="720"/>
         <w:jc w:val="both"/>
         <w:rPr>
@@ -11853,20 +12487,6 @@
         </w:rPr>
         <w:t xml:space="preserve"> chat.</w:t>
       </w:r>
-    </w:p>
-    <w:p>
-      <w:pPr>
-        <w:pStyle w:val="ListParagraph"/>
-        <w:ind w:left="360"/>
-        <w:jc w:val="both"/>
-        <w:rPr>
-          <w:rFonts w:ascii="Times New Roman" w:hAnsi="Times New Roman" w:cs="Times New Roman"/>
-          <w:b/>
-          <w:bCs/>
-          <w:sz w:val="24"/>
-          <w:szCs w:val="24"/>
-        </w:rPr>
-      </w:pPr>
     </w:p>
     <w:p>
       <w:pPr>
@@ -11875,6 +12495,7 @@
           <w:ilvl w:val="0"/>
           <w:numId w:val="1"/>
         </w:numPr>
+        <w:spacing w:line="360" w:lineRule="auto"/>
         <w:jc w:val="both"/>
         <w:rPr>
           <w:rFonts w:ascii="Times New Roman" w:hAnsi="Times New Roman" w:cs="Times New Roman"/>
@@ -11944,6 +12565,7 @@
     <w:p>
       <w:pPr>
         <w:pStyle w:val="ListParagraph"/>
+        <w:spacing w:line="360" w:lineRule="auto"/>
         <w:ind w:left="360"/>
         <w:jc w:val="both"/>
         <w:rPr>
@@ -12166,6 +12788,7 @@
           <w:ilvl w:val="0"/>
           <w:numId w:val="3"/>
         </w:numPr>
+        <w:spacing w:line="360" w:lineRule="auto"/>
         <w:ind w:left="720"/>
         <w:jc w:val="both"/>
         <w:rPr>
@@ -12406,6 +13029,7 @@
           <w:ilvl w:val="0"/>
           <w:numId w:val="3"/>
         </w:numPr>
+        <w:spacing w:line="360" w:lineRule="auto"/>
         <w:ind w:left="720"/>
         <w:jc w:val="both"/>
         <w:rPr>
@@ -13168,6 +13792,7 @@
           <w:ilvl w:val="0"/>
           <w:numId w:val="3"/>
         </w:numPr>
+        <w:spacing w:line="360" w:lineRule="auto"/>
         <w:ind w:left="720"/>
         <w:jc w:val="both"/>
         <w:rPr>
@@ -13472,32 +14097,6 @@
         </w:rPr>
         <w:t xml:space="preserve"> dan server.</w:t>
       </w:r>
-    </w:p>
-    <w:p>
-      <w:pPr>
-        <w:pStyle w:val="ListParagraph"/>
-        <w:ind w:left="360"/>
-        <w:jc w:val="both"/>
-        <w:rPr>
-          <w:rFonts w:ascii="Times New Roman" w:hAnsi="Times New Roman" w:cs="Times New Roman"/>
-          <w:sz w:val="24"/>
-          <w:szCs w:val="24"/>
-        </w:rPr>
-      </w:pPr>
-    </w:p>
-    <w:p>
-      <w:pPr>
-        <w:pStyle w:val="ListParagraph"/>
-        <w:ind w:left="360"/>
-        <w:jc w:val="both"/>
-        <w:rPr>
-          <w:rFonts w:ascii="Times New Roman" w:hAnsi="Times New Roman" w:cs="Times New Roman"/>
-          <w:b/>
-          <w:bCs/>
-          <w:sz w:val="24"/>
-          <w:szCs w:val="24"/>
-        </w:rPr>
-      </w:pPr>
     </w:p>
     <w:p>
       <w:pPr>
@@ -13506,6 +14105,7 @@
           <w:ilvl w:val="0"/>
           <w:numId w:val="1"/>
         </w:numPr>
+        <w:spacing w:line="360" w:lineRule="auto"/>
         <w:jc w:val="both"/>
         <w:rPr>
           <w:rFonts w:ascii="Times New Roman" w:hAnsi="Times New Roman" w:cs="Times New Roman"/>
@@ -13563,6 +14163,7 @@
     <w:p>
       <w:pPr>
         <w:pStyle w:val="ListParagraph"/>
+        <w:spacing w:line="360" w:lineRule="auto"/>
         <w:ind w:left="360"/>
         <w:jc w:val="both"/>
         <w:rPr>
@@ -13731,6 +14332,7 @@
           <w:ilvl w:val="0"/>
           <w:numId w:val="4"/>
         </w:numPr>
+        <w:spacing w:line="360" w:lineRule="auto"/>
         <w:jc w:val="both"/>
         <w:rPr>
           <w:rFonts w:ascii="Times New Roman" w:hAnsi="Times New Roman" w:cs="Times New Roman"/>
@@ -13898,6 +14500,7 @@
           <w:ilvl w:val="0"/>
           <w:numId w:val="4"/>
         </w:numPr>
+        <w:spacing w:line="360" w:lineRule="auto"/>
         <w:jc w:val="both"/>
         <w:rPr>
           <w:rFonts w:ascii="Times New Roman" w:hAnsi="Times New Roman" w:cs="Times New Roman"/>
@@ -14130,6 +14733,7 @@
         <w:t xml:space="preserve"> </w:t>
       </w:r>
       <w:proofErr w:type="spellStart"/>
+      <w:proofErr w:type="gramStart"/>
       <w:r>
         <w:rPr>
           <w:rFonts w:ascii="Times New Roman" w:hAnsi="Times New Roman" w:cs="Times New Roman"/>
@@ -14139,6 +14743,7 @@
         <w:t>socket.bind</w:t>
       </w:r>
       <w:proofErr w:type="spellEnd"/>
+      <w:proofErr w:type="gramEnd"/>
       <w:r>
         <w:rPr>
           <w:rFonts w:ascii="Times New Roman" w:hAnsi="Times New Roman" w:cs="Times New Roman"/>
@@ -14166,6 +14771,7 @@
         <w:t xml:space="preserve"> </w:t>
       </w:r>
       <w:proofErr w:type="spellStart"/>
+      <w:proofErr w:type="gramStart"/>
       <w:r>
         <w:rPr>
           <w:rFonts w:ascii="Times New Roman" w:hAnsi="Times New Roman" w:cs="Times New Roman"/>
@@ -14175,6 +14781,7 @@
         <w:t>socket.listen</w:t>
       </w:r>
       <w:proofErr w:type="spellEnd"/>
+      <w:proofErr w:type="gramEnd"/>
       <w:r>
         <w:rPr>
           <w:rFonts w:ascii="Times New Roman" w:hAnsi="Times New Roman" w:cs="Times New Roman"/>
@@ -14379,7 +14986,25 @@
           <w:sz w:val="24"/>
           <w:szCs w:val="24"/>
         </w:rPr>
-        <w:t xml:space="preserve"> "events" (@socketio.on('message')) dan "rooms". Ini </w:t>
+        <w:t xml:space="preserve"> "events" (@</w:t>
+      </w:r>
+      <w:proofErr w:type="gramStart"/>
+      <w:r>
+        <w:rPr>
+          <w:rFonts w:ascii="Times New Roman" w:hAnsi="Times New Roman" w:cs="Times New Roman"/>
+          <w:sz w:val="24"/>
+          <w:szCs w:val="24"/>
+        </w:rPr>
+        <w:t>socketio.on</w:t>
+      </w:r>
+      <w:proofErr w:type="gramEnd"/>
+      <w:r>
+        <w:rPr>
+          <w:rFonts w:ascii="Times New Roman" w:hAnsi="Times New Roman" w:cs="Times New Roman"/>
+          <w:sz w:val="24"/>
+          <w:szCs w:val="24"/>
+        </w:rPr>
+        <w:t xml:space="preserve">('message')) dan "rooms". Ini </w:t>
       </w:r>
       <w:proofErr w:type="spellStart"/>
       <w:r>
@@ -14433,7 +15058,16 @@
           <w:sz w:val="24"/>
           <w:szCs w:val="24"/>
         </w:rPr>
-        <w:t xml:space="preserve"> network programming modern </w:t>
+        <w:t xml:space="preserve"> network </w:t>
+      </w:r>
+      <w:r>
+        <w:rPr>
+          <w:rFonts w:ascii="Times New Roman" w:hAnsi="Times New Roman" w:cs="Times New Roman"/>
+          <w:sz w:val="24"/>
+          <w:szCs w:val="24"/>
+        </w:rPr>
+        <w:lastRenderedPageBreak/>
+        <w:t xml:space="preserve">programming modern </w:t>
       </w:r>
       <w:proofErr w:type="spellStart"/>
       <w:r>
@@ -14542,24 +15176,6 @@
           <w:szCs w:val="24"/>
         </w:rPr>
         <w:t>.</w:t>
-      </w:r>
-    </w:p>
-    <w:p>
-      <w:pPr>
-        <w:jc w:val="both"/>
-        <w:rPr>
-          <w:rFonts w:ascii="Times New Roman" w:hAnsi="Times New Roman" w:cs="Times New Roman"/>
-          <w:sz w:val="24"/>
-          <w:szCs w:val="24"/>
-        </w:rPr>
-      </w:pPr>
-      <w:r>
-        <w:rPr>
-          <w:rFonts w:ascii="Times New Roman" w:hAnsi="Times New Roman" w:cs="Times New Roman"/>
-          <w:sz w:val="24"/>
-          <w:szCs w:val="24"/>
-        </w:rPr>
-        <w:br w:type="page"/>
       </w:r>
     </w:p>
     <w:p>
@@ -14569,7 +15185,16 @@
           <w:ilvl w:val="0"/>
           <w:numId w:val="1"/>
         </w:numPr>
+        <w:spacing w:line="360" w:lineRule="auto"/>
         <w:jc w:val="both"/>
+        <w:rPr>
+          <w:rFonts w:ascii="Times New Roman" w:hAnsi="Times New Roman" w:cs="Times New Roman"/>
+          <w:sz w:val="24"/>
+          <w:szCs w:val="24"/>
+        </w:rPr>
+      </w:pPr>
+      <w:proofErr w:type="spellStart"/>
+      <w:r>
         <w:rPr>
           <w:rFonts w:ascii="Times New Roman" w:hAnsi="Times New Roman" w:cs="Times New Roman"/>
           <w:b/>
@@ -14577,8 +15202,9 @@
           <w:sz w:val="24"/>
           <w:szCs w:val="24"/>
         </w:rPr>
-      </w:pPr>
-      <w:proofErr w:type="spellStart"/>
+        <w:t>Manajemen</w:t>
+      </w:r>
+      <w:proofErr w:type="spellEnd"/>
       <w:r>
         <w:rPr>
           <w:rFonts w:ascii="Times New Roman" w:hAnsi="Times New Roman" w:cs="Times New Roman"/>
@@ -14587,10 +15213,9 @@
           <w:sz w:val="24"/>
           <w:szCs w:val="24"/>
         </w:rPr>
-        <w:lastRenderedPageBreak/>
-        <w:t>Manajemen</w:t>
-      </w:r>
-      <w:proofErr w:type="spellEnd"/>
+        <w:t xml:space="preserve"> </w:t>
+      </w:r>
+      <w:proofErr w:type="spellStart"/>
       <w:r>
         <w:rPr>
           <w:rFonts w:ascii="Times New Roman" w:hAnsi="Times New Roman" w:cs="Times New Roman"/>
@@ -14599,9 +15224,9 @@
           <w:sz w:val="24"/>
           <w:szCs w:val="24"/>
         </w:rPr>
-        <w:t xml:space="preserve"> </w:t>
-      </w:r>
-      <w:proofErr w:type="spellStart"/>
+        <w:t>Koneksi</w:t>
+      </w:r>
+      <w:proofErr w:type="spellEnd"/>
       <w:r>
         <w:rPr>
           <w:rFonts w:ascii="Times New Roman" w:hAnsi="Times New Roman" w:cs="Times New Roman"/>
@@ -14610,9 +15235,9 @@
           <w:sz w:val="24"/>
           <w:szCs w:val="24"/>
         </w:rPr>
-        <w:t>Koneksi</w:t>
-      </w:r>
-      <w:proofErr w:type="spellEnd"/>
+        <w:t xml:space="preserve"> dan </w:t>
+      </w:r>
+      <w:proofErr w:type="spellStart"/>
       <w:r>
         <w:rPr>
           <w:rFonts w:ascii="Times New Roman" w:hAnsi="Times New Roman" w:cs="Times New Roman"/>
@@ -14621,17 +15246,6 @@
           <w:sz w:val="24"/>
           <w:szCs w:val="24"/>
         </w:rPr>
-        <w:t xml:space="preserve"> dan </w:t>
-      </w:r>
-      <w:proofErr w:type="spellStart"/>
-      <w:r>
-        <w:rPr>
-          <w:rFonts w:ascii="Times New Roman" w:hAnsi="Times New Roman" w:cs="Times New Roman"/>
-          <w:b/>
-          <w:bCs/>
-          <w:sz w:val="24"/>
-          <w:szCs w:val="24"/>
-        </w:rPr>
         <w:t>Sesi</w:t>
       </w:r>
       <w:proofErr w:type="spellEnd"/>
@@ -14639,6 +15253,7 @@
     <w:p>
       <w:pPr>
         <w:pStyle w:val="ListParagraph"/>
+        <w:spacing w:line="360" w:lineRule="auto"/>
         <w:ind w:left="360"/>
         <w:jc w:val="both"/>
         <w:rPr>
@@ -14807,6 +15422,7 @@
           <w:ilvl w:val="0"/>
           <w:numId w:val="5"/>
         </w:numPr>
+        <w:spacing w:line="360" w:lineRule="auto"/>
         <w:ind w:left="720"/>
         <w:jc w:val="both"/>
         <w:rPr>
@@ -14921,6 +15537,7 @@
           <w:ilvl w:val="0"/>
           <w:numId w:val="5"/>
         </w:numPr>
+        <w:spacing w:line="360" w:lineRule="auto"/>
         <w:ind w:left="720"/>
         <w:jc w:val="both"/>
         <w:rPr>
@@ -15293,18 +15910,7 @@
     <w:p>
       <w:pPr>
         <w:pStyle w:val="ListParagraph"/>
-        <w:ind w:left="360"/>
-        <w:jc w:val="both"/>
-        <w:rPr>
-          <w:rFonts w:ascii="Times New Roman" w:hAnsi="Times New Roman" w:cs="Times New Roman"/>
-          <w:sz w:val="24"/>
-          <w:szCs w:val="24"/>
-        </w:rPr>
-      </w:pPr>
-    </w:p>
-    <w:p>
-      <w:pPr>
-        <w:pStyle w:val="ListParagraph"/>
+        <w:spacing w:line="360" w:lineRule="auto"/>
         <w:ind w:left="0"/>
         <w:jc w:val="both"/>
         <w:rPr>
@@ -16603,8 +17209,8 @@
   <w:abstractNum w:abstractNumId="8" w15:restartNumberingAfterBreak="0">
     <w:nsid w:val="37045431"/>
     <w:multiLevelType w:val="hybridMultilevel"/>
-    <w:tmpl w:val="1BC6C69A"/>
-    <w:lvl w:ilvl="0" w:tplc="7CF0967E">
+    <w:tmpl w:val="582C2CA4"/>
+    <w:lvl w:ilvl="0" w:tplc="17FA4126">
       <w:start w:val="1"/>
       <w:numFmt w:val="decimal"/>
       <w:lvlText w:val="%1."/>
@@ -16614,6 +17220,8 @@
       </w:pPr>
       <w:rPr>
         <w:rFonts w:hint="default"/>
+        <w:b/>
+        <w:bCs/>
         <w:sz w:val="24"/>
         <w:szCs w:val="24"/>
       </w:rPr>
@@ -17314,6 +17922,95 @@
     </w:lvl>
   </w:abstractNum>
   <w:abstractNum w:abstractNumId="14" w15:restartNumberingAfterBreak="0">
+    <w:nsid w:val="55944CD3"/>
+    <w:multiLevelType w:val="hybridMultilevel"/>
+    <w:tmpl w:val="FD763922"/>
+    <w:lvl w:ilvl="0" w:tplc="B4C2F830">
+      <w:start w:val="1"/>
+      <w:numFmt w:val="upperLetter"/>
+      <w:lvlText w:val="%1."/>
+      <w:lvlJc w:val="left"/>
+      <w:pPr>
+        <w:ind w:left="720" w:hanging="360"/>
+      </w:pPr>
+      <w:rPr>
+        <w:rFonts w:hint="default"/>
+      </w:rPr>
+    </w:lvl>
+    <w:lvl w:ilvl="1" w:tplc="38090019" w:tentative="1">
+      <w:start w:val="1"/>
+      <w:numFmt w:val="lowerLetter"/>
+      <w:lvlText w:val="%2."/>
+      <w:lvlJc w:val="left"/>
+      <w:pPr>
+        <w:ind w:left="1440" w:hanging="360"/>
+      </w:pPr>
+    </w:lvl>
+    <w:lvl w:ilvl="2" w:tplc="3809001B" w:tentative="1">
+      <w:start w:val="1"/>
+      <w:numFmt w:val="lowerRoman"/>
+      <w:lvlText w:val="%3."/>
+      <w:lvlJc w:val="right"/>
+      <w:pPr>
+        <w:ind w:left="2160" w:hanging="180"/>
+      </w:pPr>
+    </w:lvl>
+    <w:lvl w:ilvl="3" w:tplc="3809000F" w:tentative="1">
+      <w:start w:val="1"/>
+      <w:numFmt w:val="decimal"/>
+      <w:lvlText w:val="%4."/>
+      <w:lvlJc w:val="left"/>
+      <w:pPr>
+        <w:ind w:left="2880" w:hanging="360"/>
+      </w:pPr>
+    </w:lvl>
+    <w:lvl w:ilvl="4" w:tplc="38090019" w:tentative="1">
+      <w:start w:val="1"/>
+      <w:numFmt w:val="lowerLetter"/>
+      <w:lvlText w:val="%5."/>
+      <w:lvlJc w:val="left"/>
+      <w:pPr>
+        <w:ind w:left="3600" w:hanging="360"/>
+      </w:pPr>
+    </w:lvl>
+    <w:lvl w:ilvl="5" w:tplc="3809001B" w:tentative="1">
+      <w:start w:val="1"/>
+      <w:numFmt w:val="lowerRoman"/>
+      <w:lvlText w:val="%6."/>
+      <w:lvlJc w:val="right"/>
+      <w:pPr>
+        <w:ind w:left="4320" w:hanging="180"/>
+      </w:pPr>
+    </w:lvl>
+    <w:lvl w:ilvl="6" w:tplc="3809000F" w:tentative="1">
+      <w:start w:val="1"/>
+      <w:numFmt w:val="decimal"/>
+      <w:lvlText w:val="%7."/>
+      <w:lvlJc w:val="left"/>
+      <w:pPr>
+        <w:ind w:left="5040" w:hanging="360"/>
+      </w:pPr>
+    </w:lvl>
+    <w:lvl w:ilvl="7" w:tplc="38090019" w:tentative="1">
+      <w:start w:val="1"/>
+      <w:numFmt w:val="lowerLetter"/>
+      <w:lvlText w:val="%8."/>
+      <w:lvlJc w:val="left"/>
+      <w:pPr>
+        <w:ind w:left="5760" w:hanging="360"/>
+      </w:pPr>
+    </w:lvl>
+    <w:lvl w:ilvl="8" w:tplc="3809001B" w:tentative="1">
+      <w:start w:val="1"/>
+      <w:numFmt w:val="lowerRoman"/>
+      <w:lvlText w:val="%9."/>
+      <w:lvlJc w:val="right"/>
+      <w:pPr>
+        <w:ind w:left="6480" w:hanging="180"/>
+      </w:pPr>
+    </w:lvl>
+  </w:abstractNum>
+  <w:abstractNum w:abstractNumId="15" w15:restartNumberingAfterBreak="0">
     <w:nsid w:val="57464DD0"/>
     <w:multiLevelType w:val="multilevel"/>
     <w:tmpl w:val="124AE04E"/>
@@ -17429,7 +18126,7 @@
       </w:pPr>
     </w:lvl>
   </w:abstractNum>
-  <w:abstractNum w:abstractNumId="15" w15:restartNumberingAfterBreak="0">
+  <w:abstractNum w:abstractNumId="16" w15:restartNumberingAfterBreak="0">
     <w:nsid w:val="5EBC1B6E"/>
     <w:multiLevelType w:val="multilevel"/>
     <w:tmpl w:val="144CEAC4"/>
@@ -17578,7 +18275,7 @@
       </w:rPr>
     </w:lvl>
   </w:abstractNum>
-  <w:abstractNum w:abstractNumId="16" w15:restartNumberingAfterBreak="0">
+  <w:abstractNum w:abstractNumId="17" w15:restartNumberingAfterBreak="0">
     <w:nsid w:val="6B1309DE"/>
     <w:multiLevelType w:val="multilevel"/>
     <w:tmpl w:val="124AE04E"/>
@@ -17694,7 +18391,7 @@
       </w:pPr>
     </w:lvl>
   </w:abstractNum>
-  <w:abstractNum w:abstractNumId="17" w15:restartNumberingAfterBreak="0">
+  <w:abstractNum w:abstractNumId="18" w15:restartNumberingAfterBreak="0">
     <w:nsid w:val="6D9B2878"/>
     <w:multiLevelType w:val="hybridMultilevel"/>
     <w:tmpl w:val="77268518"/>
@@ -17785,7 +18482,7 @@
       </w:pPr>
     </w:lvl>
   </w:abstractNum>
-  <w:abstractNum w:abstractNumId="18" w15:restartNumberingAfterBreak="0">
+  <w:abstractNum w:abstractNumId="19" w15:restartNumberingAfterBreak="0">
     <w:nsid w:val="6E185F1C"/>
     <w:multiLevelType w:val="multilevel"/>
     <w:tmpl w:val="EF5E9BA6"/>
@@ -17934,7 +18631,7 @@
       </w:rPr>
     </w:lvl>
   </w:abstractNum>
-  <w:abstractNum w:abstractNumId="19" w15:restartNumberingAfterBreak="0">
+  <w:abstractNum w:abstractNumId="20" w15:restartNumberingAfterBreak="0">
     <w:nsid w:val="76590A1E"/>
     <w:multiLevelType w:val="hybridMultilevel"/>
     <w:tmpl w:val="1810771E"/>
@@ -18023,7 +18720,7 @@
       </w:pPr>
     </w:lvl>
   </w:abstractNum>
-  <w:abstractNum w:abstractNumId="20" w15:restartNumberingAfterBreak="0">
+  <w:abstractNum w:abstractNumId="21" w15:restartNumberingAfterBreak="0">
     <w:nsid w:val="79312E3B"/>
     <w:multiLevelType w:val="hybridMultilevel"/>
     <w:tmpl w:val="A8961FFC"/>
@@ -18113,7 +18810,7 @@
       </w:pPr>
     </w:lvl>
   </w:abstractNum>
-  <w:abstractNum w:abstractNumId="21" w15:restartNumberingAfterBreak="0">
+  <w:abstractNum w:abstractNumId="22" w15:restartNumberingAfterBreak="0">
     <w:nsid w:val="79365D2A"/>
     <w:multiLevelType w:val="hybridMultilevel"/>
     <w:tmpl w:val="D3F26B44"/>
@@ -18226,7 +18923,7 @@
       </w:rPr>
     </w:lvl>
   </w:abstractNum>
-  <w:abstractNum w:abstractNumId="22" w15:restartNumberingAfterBreak="0">
+  <w:abstractNum w:abstractNumId="23" w15:restartNumberingAfterBreak="0">
     <w:nsid w:val="795F0C8A"/>
     <w:multiLevelType w:val="multilevel"/>
     <w:tmpl w:val="989AE214"/>
@@ -18375,7 +19072,7 @@
       </w:rPr>
     </w:lvl>
   </w:abstractNum>
-  <w:abstractNum w:abstractNumId="23" w15:restartNumberingAfterBreak="0">
+  <w:abstractNum w:abstractNumId="24" w15:restartNumberingAfterBreak="0">
     <w:nsid w:val="79D0684C"/>
     <w:multiLevelType w:val="multilevel"/>
     <w:tmpl w:val="E89A1092"/>
@@ -18501,28 +19198,28 @@
     <w:abstractNumId w:val="5"/>
   </w:num>
   <w:num w:numId="5" w16cid:durableId="392393988">
-    <w:abstractNumId w:val="21"/>
+    <w:abstractNumId w:val="22"/>
   </w:num>
   <w:num w:numId="6" w16cid:durableId="596644964">
+    <w:abstractNumId w:val="18"/>
+  </w:num>
+  <w:num w:numId="7" w16cid:durableId="105152410">
+    <w:abstractNumId w:val="24"/>
+  </w:num>
+  <w:num w:numId="8" w16cid:durableId="778256224">
     <w:abstractNumId w:val="17"/>
   </w:num>
-  <w:num w:numId="7" w16cid:durableId="105152410">
+  <w:num w:numId="9" w16cid:durableId="1686050442">
     <w:abstractNumId w:val="23"/>
-  </w:num>
-  <w:num w:numId="8" w16cid:durableId="778256224">
-    <w:abstractNumId w:val="16"/>
-  </w:num>
-  <w:num w:numId="9" w16cid:durableId="1686050442">
-    <w:abstractNumId w:val="22"/>
   </w:num>
   <w:num w:numId="10" w16cid:durableId="103815612">
     <w:abstractNumId w:val="2"/>
   </w:num>
   <w:num w:numId="11" w16cid:durableId="2124684104">
-    <w:abstractNumId w:val="14"/>
+    <w:abstractNumId w:val="15"/>
   </w:num>
   <w:num w:numId="12" w16cid:durableId="1435979360">
-    <w:abstractNumId w:val="19"/>
+    <w:abstractNumId w:val="20"/>
   </w:num>
   <w:num w:numId="13" w16cid:durableId="1185678352">
     <w:abstractNumId w:val="9"/>
@@ -18531,7 +19228,7 @@
     <w:abstractNumId w:val="10"/>
   </w:num>
   <w:num w:numId="15" w16cid:durableId="1854373098">
-    <w:abstractNumId w:val="18"/>
+    <w:abstractNumId w:val="19"/>
   </w:num>
   <w:num w:numId="16" w16cid:durableId="2074348815">
     <w:abstractNumId w:val="4"/>
@@ -18540,7 +19237,7 @@
     <w:abstractNumId w:val="12"/>
   </w:num>
   <w:num w:numId="18" w16cid:durableId="94444182">
-    <w:abstractNumId w:val="15"/>
+    <w:abstractNumId w:val="16"/>
   </w:num>
   <w:num w:numId="19" w16cid:durableId="1625652594">
     <w:abstractNumId w:val="13"/>
@@ -18552,13 +19249,16 @@
     <w:abstractNumId w:val="6"/>
   </w:num>
   <w:num w:numId="22" w16cid:durableId="779958642">
-    <w:abstractNumId w:val="20"/>
+    <w:abstractNumId w:val="21"/>
   </w:num>
   <w:num w:numId="23" w16cid:durableId="172648336">
     <w:abstractNumId w:val="11"/>
   </w:num>
   <w:num w:numId="24" w16cid:durableId="1356032481">
     <w:abstractNumId w:val="7"/>
+  </w:num>
+  <w:num w:numId="25" w16cid:durableId="1337683263">
+    <w:abstractNumId w:val="14"/>
   </w:num>
 </w:numbering>
 </file>
@@ -19165,6 +19865,7 @@
   <w:style w:type="character" w:default="1" w:styleId="DefaultParagraphFont">
     <w:name w:val="Default Paragraph Font"/>
     <w:uiPriority w:val="1"/>
+    <w:semiHidden/>
     <w:unhideWhenUsed/>
   </w:style>
   <w:style w:type="table" w:default="1" w:styleId="TableNormal">
@@ -19496,6 +20197,52 @@
       </w:tblBorders>
     </w:tblPr>
   </w:style>
+  <w:style w:type="paragraph" w:styleId="NormalWeb">
+    <w:name w:val="Normal (Web)"/>
+    <w:basedOn w:val="Normal"/>
+    <w:uiPriority w:val="99"/>
+    <w:semiHidden/>
+    <w:unhideWhenUsed/>
+    <w:rsid w:val="004818DE"/>
+    <w:pPr>
+      <w:spacing w:before="100" w:beforeAutospacing="1" w:after="100" w:afterAutospacing="1" w:line="240" w:lineRule="auto"/>
+    </w:pPr>
+    <w:rPr>
+      <w:rFonts w:ascii="Times New Roman" w:eastAsia="Times New Roman" w:hAnsi="Times New Roman" w:cs="Times New Roman"/>
+      <w:kern w:val="0"/>
+      <w:sz w:val="24"/>
+      <w:szCs w:val="24"/>
+      <w:lang w:eastAsia="en-ID"/>
+      <w14:ligatures w14:val="none"/>
+    </w:rPr>
+  </w:style>
+  <w:style w:type="character" w:styleId="Strong">
+    <w:name w:val="Strong"/>
+    <w:basedOn w:val="DefaultParagraphFont"/>
+    <w:uiPriority w:val="22"/>
+    <w:qFormat/>
+    <w:rsid w:val="004818DE"/>
+    <w:rPr>
+      <w:b/>
+      <w:bCs/>
+    </w:rPr>
+  </w:style>
+  <w:style w:type="character" w:styleId="Emphasis">
+    <w:name w:val="Emphasis"/>
+    <w:basedOn w:val="DefaultParagraphFont"/>
+    <w:uiPriority w:val="20"/>
+    <w:qFormat/>
+    <w:rsid w:val="004818DE"/>
+    <w:rPr>
+      <w:i/>
+      <w:iCs/>
+    </w:rPr>
+  </w:style>
+  <w:style w:type="character" w:customStyle="1" w:styleId="sr-only">
+    <w:name w:val="sr-only"/>
+    <w:basedOn w:val="DefaultParagraphFont"/>
+    <w:rsid w:val="004818DE"/>
+  </w:style>
 </w:styles>
 </file>
 

</xml_diff>